<commit_message>
final section of testing report
</commit_message>
<xml_diff>
--- a/reports/D04/Student 01/Testing Report S01-D04.docx
+++ b/reports/D04/Student 01/Testing Report S01-D04.docx
@@ -732,23 +732,13 @@
               </w:rPr>
               <w:t xml:space="preserve">UVUS: </w:t>
             </w:r>
-            <w:proofErr w:type="spellStart"/>
             <w:r>
               <w:rPr>
                 <w:rFonts w:ascii="Calibri" w:eastAsia="Calibri" w:hAnsi="Calibri" w:cs="Calibri"/>
                 <w:color w:val="000000" w:themeColor="text1"/>
                 <w:lang w:val="en-US"/>
               </w:rPr>
-              <w:t>mararnmon</w:t>
-            </w:r>
-            <w:proofErr w:type="spellEnd"/>
-            <w:r>
-              <w:rPr>
-                <w:rFonts w:ascii="Calibri" w:eastAsia="Calibri" w:hAnsi="Calibri" w:cs="Calibri"/>
-                <w:color w:val="000000" w:themeColor="text1"/>
-                <w:lang w:val="en-US"/>
-              </w:rPr>
-              <w:t xml:space="preserve">  </w:t>
+              <w:t xml:space="preserve">mararnmon  </w:t>
             </w:r>
           </w:p>
           <w:p>
@@ -759,7 +749,6 @@
                 <w:rFonts w:ascii="Calibri Light" w:eastAsia="Calibri Light" w:hAnsi="Calibri Light" w:cs="Calibri Light"/>
               </w:rPr>
             </w:pPr>
-            <w:proofErr w:type="spellStart"/>
             <w:r>
               <w:rPr>
                 <w:rFonts w:ascii="Calibri Light" w:eastAsia="Calibri Light" w:hAnsi="Calibri Light" w:cs="Calibri Light"/>
@@ -767,33 +756,14 @@
                 <w:bCs/>
                 <w:lang w:val="es-ES"/>
               </w:rPr>
-              <w:t>Name</w:t>
-            </w:r>
-            <w:proofErr w:type="spellEnd"/>
-            <w:r>
-              <w:rPr>
-                <w:rFonts w:ascii="Calibri Light" w:eastAsia="Calibri Light" w:hAnsi="Calibri Light" w:cs="Calibri Light"/>
-                <w:b/>
-                <w:bCs/>
-                <w:lang w:val="es-ES"/>
-              </w:rPr>
-              <w:t xml:space="preserve">: </w:t>
-            </w:r>
-            <w:proofErr w:type="spellStart"/>
+              <w:t xml:space="preserve">Name: </w:t>
+            </w:r>
             <w:r>
               <w:rPr>
                 <w:rFonts w:ascii="Calibri Light" w:eastAsia="Calibri Light" w:hAnsi="Calibri Light" w:cs="Calibri Light"/>
                 <w:lang w:val="es-ES"/>
               </w:rPr>
-              <w:t>Arnáiz</w:t>
-            </w:r>
-            <w:proofErr w:type="spellEnd"/>
-            <w:r>
-              <w:rPr>
-                <w:rFonts w:ascii="Calibri Light" w:eastAsia="Calibri Light" w:hAnsi="Calibri Light" w:cs="Calibri Light"/>
-                <w:lang w:val="es-ES"/>
-              </w:rPr>
-              <w:t xml:space="preserve"> Montero, Marco Antonio </w:t>
+              <w:t xml:space="preserve">Arnáiz Montero, Marco Antonio </w:t>
             </w:r>
           </w:p>
           <w:p>
@@ -818,39 +788,7 @@
                 <w:rFonts w:ascii="Calibri Light" w:eastAsia="Calibri Light" w:hAnsi="Calibri Light" w:cs="Calibri Light"/>
                 <w:lang w:val="es-ES"/>
               </w:rPr>
-              <w:t xml:space="preserve"> </w:t>
-            </w:r>
-            <w:proofErr w:type="spellStart"/>
-            <w:r>
-              <w:rPr>
-                <w:rFonts w:ascii="Calibri Light" w:eastAsia="Calibri Light" w:hAnsi="Calibri Light" w:cs="Calibri Light"/>
-                <w:lang w:val="es-ES"/>
-              </w:rPr>
-              <w:t>developer</w:t>
-            </w:r>
-            <w:proofErr w:type="spellEnd"/>
-            <w:r>
-              <w:rPr>
-                <w:rFonts w:ascii="Calibri Light" w:eastAsia="Calibri Light" w:hAnsi="Calibri Light" w:cs="Calibri Light"/>
-                <w:lang w:val="es-ES"/>
-              </w:rPr>
-              <w:t xml:space="preserve">, </w:t>
-            </w:r>
-            <w:proofErr w:type="spellStart"/>
-            <w:r>
-              <w:rPr>
-                <w:rFonts w:ascii="Calibri Light" w:eastAsia="Calibri Light" w:hAnsi="Calibri Light" w:cs="Calibri Light"/>
-                <w:lang w:val="es-ES"/>
-              </w:rPr>
-              <w:t>operator</w:t>
-            </w:r>
-            <w:proofErr w:type="spellEnd"/>
-            <w:r>
-              <w:rPr>
-                <w:rFonts w:ascii="Calibri Light" w:eastAsia="Calibri Light" w:hAnsi="Calibri Light" w:cs="Calibri Light"/>
-                <w:lang w:val="es-ES"/>
-              </w:rPr>
-              <w:t xml:space="preserve"> </w:t>
+              <w:t xml:space="preserve"> developer, operator </w:t>
             </w:r>
             <w:r>
               <w:rPr>
@@ -952,18 +890,8 @@
                 <w:color w:val="000000" w:themeColor="text1"/>
                 <w:lang w:val="en-US"/>
               </w:rPr>
-              <w:t xml:space="preserve"> </w:t>
-            </w:r>
-            <w:proofErr w:type="spellStart"/>
-            <w:r>
-              <w:rPr>
-                <w:rFonts w:ascii="Calibri" w:eastAsia="Calibri" w:hAnsi="Calibri" w:cs="Calibri"/>
-                <w:color w:val="000000" w:themeColor="text1"/>
-                <w:lang w:val="en-US"/>
-              </w:rPr>
-              <w:t>alfalolan</w:t>
-            </w:r>
-            <w:proofErr w:type="spellEnd"/>
+              <w:t xml:space="preserve"> alfalolan</w:t>
+            </w:r>
           </w:p>
           <w:p>
             <w:pPr>
@@ -987,23 +915,7 @@
                 <w:rFonts w:ascii="Calibri Light" w:eastAsia="Calibri Light" w:hAnsi="Calibri Light" w:cs="Calibri Light"/>
                 <w:lang w:val="en-US"/>
               </w:rPr>
-              <w:t xml:space="preserve">Alonso </w:t>
-            </w:r>
-            <w:proofErr w:type="spellStart"/>
-            <w:r>
-              <w:rPr>
-                <w:rFonts w:ascii="Calibri Light" w:eastAsia="Calibri Light" w:hAnsi="Calibri Light" w:cs="Calibri Light"/>
-                <w:lang w:val="en-US"/>
-              </w:rPr>
-              <w:t>Lanzarán</w:t>
-            </w:r>
-            <w:proofErr w:type="spellEnd"/>
-            <w:r>
-              <w:rPr>
-                <w:rFonts w:ascii="Calibri Light" w:eastAsia="Calibri Light" w:hAnsi="Calibri Light" w:cs="Calibri Light"/>
-                <w:lang w:val="en-US"/>
-              </w:rPr>
-              <w:t>, Alfonso Luis</w:t>
+              <w:t>Alonso Lanzarán, Alfonso Luis</w:t>
             </w:r>
           </w:p>
           <w:p>
@@ -1119,7 +1031,6 @@
               </w:rPr>
               <w:t xml:space="preserve">UVUS: </w:t>
             </w:r>
-            <w:proofErr w:type="spellStart"/>
             <w:r>
               <w:rPr>
                 <w:rFonts w:ascii="Calibri" w:eastAsia="Calibri" w:hAnsi="Calibri" w:cs="Calibri"/>
@@ -1128,7 +1039,6 @@
               </w:rPr>
               <w:t>albsanmim</w:t>
             </w:r>
-            <w:proofErr w:type="spellEnd"/>
           </w:p>
           <w:p>
             <w:pPr>
@@ -1154,25 +1064,7 @@
                 <w:color w:val="000000" w:themeColor="text1"/>
                 <w:lang w:val="en-US"/>
               </w:rPr>
-              <w:t xml:space="preserve"> Sánchez </w:t>
-            </w:r>
-            <w:proofErr w:type="spellStart"/>
-            <w:r>
-              <w:rPr>
-                <w:rFonts w:ascii="Calibri" w:eastAsia="Calibri" w:hAnsi="Calibri" w:cs="Calibri"/>
-                <w:color w:val="000000" w:themeColor="text1"/>
-                <w:lang w:val="en-US"/>
-              </w:rPr>
-              <w:t>Mimbrero</w:t>
-            </w:r>
-            <w:proofErr w:type="spellEnd"/>
-            <w:r>
-              <w:rPr>
-                <w:rFonts w:ascii="Calibri" w:eastAsia="Calibri" w:hAnsi="Calibri" w:cs="Calibri"/>
-                <w:color w:val="000000" w:themeColor="text1"/>
-                <w:lang w:val="en-US"/>
-              </w:rPr>
-              <w:t>, Alberto</w:t>
+              <w:t xml:space="preserve"> Sánchez Mimbrero, Alberto</w:t>
             </w:r>
           </w:p>
           <w:p>
@@ -1197,15 +1089,7 @@
                 <w:rFonts w:ascii="Calibri Light" w:eastAsia="Calibri Light" w:hAnsi="Calibri Light" w:cs="Calibri Light"/>
                 <w:lang w:val="en-US"/>
               </w:rPr>
-              <w:t xml:space="preserve"> </w:t>
-            </w:r>
-            <w:proofErr w:type="gramStart"/>
-            <w:r>
-              <w:rPr>
-                <w:rFonts w:ascii="Calibri Light" w:eastAsia="Calibri Light" w:hAnsi="Calibri Light" w:cs="Calibri Light"/>
-                <w:lang w:val="en-US"/>
-              </w:rPr>
-              <w:t xml:space="preserve">developer  </w:t>
+              <w:t xml:space="preserve"> developer  </w:t>
             </w:r>
             <w:r>
               <w:rPr>
@@ -1213,16 +1097,7 @@
                 <w:color w:val="000000" w:themeColor="text1"/>
                 <w:lang w:val="en-US"/>
               </w:rPr>
-              <w:t>,</w:t>
-            </w:r>
-            <w:proofErr w:type="gramEnd"/>
-            <w:r>
-              <w:rPr>
-                <w:rFonts w:ascii="Calibri" w:eastAsia="Calibri" w:hAnsi="Calibri" w:cs="Calibri"/>
-                <w:color w:val="000000" w:themeColor="text1"/>
-                <w:lang w:val="en-US"/>
-              </w:rPr>
-              <w:t xml:space="preserve"> tester</w:t>
+              <w:t>, tester</w:t>
             </w:r>
           </w:p>
         </w:tc>
@@ -1363,7 +1238,6 @@
               </w:rPr>
               <w:t xml:space="preserve">Roles: </w:t>
             </w:r>
-            <w:proofErr w:type="gramStart"/>
             <w:r>
               <w:rPr>
                 <w:rFonts w:ascii="Calibri Light" w:eastAsia="Calibri Light" w:hAnsi="Calibri Light" w:cs="Calibri Light"/>
@@ -1377,16 +1251,7 @@
                 <w:color w:val="000000" w:themeColor="text1"/>
                 <w:lang w:val="en-US"/>
               </w:rPr>
-              <w:t>,</w:t>
-            </w:r>
-            <w:proofErr w:type="gramEnd"/>
-            <w:r>
-              <w:rPr>
-                <w:rFonts w:ascii="Calibri" w:eastAsia="Calibri" w:hAnsi="Calibri" w:cs="Calibri"/>
-                <w:color w:val="000000" w:themeColor="text1"/>
-                <w:lang w:val="en-US"/>
-              </w:rPr>
-              <w:t xml:space="preserve"> tester</w:t>
+              <w:t>, tester</w:t>
             </w:r>
           </w:p>
         </w:tc>
@@ -2668,23 +2533,7 @@
                 <w:rFonts w:ascii="Calibri" w:eastAsia="Calibri" w:hAnsi="Calibri" w:cs="Calibri"/>
                 <w:lang w:val="en-US"/>
               </w:rPr>
-              <w:t>Date(dd/mm/</w:t>
-            </w:r>
-            <w:proofErr w:type="spellStart"/>
-            <w:r>
-              <w:rPr>
-                <w:rFonts w:ascii="Calibri" w:eastAsia="Calibri" w:hAnsi="Calibri" w:cs="Calibri"/>
-                <w:lang w:val="en-US"/>
-              </w:rPr>
-              <w:t>yyyy</w:t>
-            </w:r>
-            <w:proofErr w:type="spellEnd"/>
-            <w:r>
-              <w:rPr>
-                <w:rFonts w:ascii="Calibri" w:eastAsia="Calibri" w:hAnsi="Calibri" w:cs="Calibri"/>
-                <w:lang w:val="en-US"/>
-              </w:rPr>
-              <w:t>)</w:t>
+              <w:t>Date(dd/mm/yyyy)</w:t>
             </w:r>
           </w:p>
         </w:tc>
@@ -3064,21 +2913,7 @@
         <w:rPr>
           <w:lang w:val="en-US"/>
         </w:rPr>
-        <w:t xml:space="preserve">The proceeding through which the test suite was generated was the following: using the tester#recorder tool from Eclipse, the interaction of the user with the application was recorded, </w:t>
-      </w:r>
-      <w:proofErr w:type="gramStart"/>
-      <w:r>
-        <w:rPr>
-          <w:lang w:val="en-US"/>
-        </w:rPr>
-        <w:t>in order to</w:t>
-      </w:r>
-      <w:proofErr w:type="gramEnd"/>
-      <w:r>
-        <w:rPr>
-          <w:lang w:val="en-US"/>
-        </w:rPr>
-        <w:t xml:space="preserve"> perform end to end testing. The features that were tested are listed below, along with a brief description of each one:</w:t>
+        <w:t>The proceeding through which the test suite was generated was the following: using the tester#recorder tool from Eclipse, the interaction of the user with the application was recorded, in order to perform end to end testing. The features that were tested are listed below, along with a brief description of each one:</w:t>
       </w:r>
     </w:p>
     <w:p>
@@ -3202,21 +3037,7 @@
         <w:rPr>
           <w:lang w:val="en-US"/>
         </w:rPr>
-        <w:t xml:space="preserve">of JavaScript injection; in the case of a link, in addition to that, every singular case from a list provided by the professors. In the case of </w:t>
-      </w:r>
-      <w:proofErr w:type="gramStart"/>
-      <w:r>
-        <w:rPr>
-          <w:lang w:val="en-US"/>
-        </w:rPr>
-        <w:t>an</w:t>
-      </w:r>
-      <w:proofErr w:type="gramEnd"/>
-      <w:r>
-        <w:rPr>
-          <w:lang w:val="en-US"/>
-        </w:rPr>
-        <w:t xml:space="preserve"> unique code, a wrongly formed one, an already existing one and a correct one. Obviously, the cases where some mandatory field was null or had an invalid value were rejected.</w:t>
+        <w:t>of JavaScript injection; in the case of a link, in addition to that, every singular case from a list provided by the professors. In the case of an unique code, a wrongly formed one, an already existing one and a correct one. Obviously, the cases where some mandatory field was null or had an invalid value were rejected.</w:t>
       </w:r>
     </w:p>
     <w:p>
@@ -3319,27 +3140,7 @@
         <w:rPr>
           <w:lang w:val="en-US"/>
         </w:rPr>
-        <w:t xml:space="preserve">Then, negative tests that </w:t>
-      </w:r>
-      <w:proofErr w:type="gramStart"/>
-      <w:r>
-        <w:rPr>
-          <w:lang w:val="en-US"/>
-        </w:rPr>
-        <w:t>include:</w:t>
-      </w:r>
-      <w:proofErr w:type="gramEnd"/>
-      <w:r>
-        <w:rPr>
-          <w:lang w:val="en-US"/>
-        </w:rPr>
-        <w:t xml:space="preserve"> trying to delete a </w:t>
-      </w:r>
-      <w:r>
-        <w:rPr>
-          <w:lang w:val="en-US"/>
-        </w:rPr>
-        <w:t xml:space="preserve">project </w:t>
+        <w:t xml:space="preserve">Then, negative tests that include: trying to delete a project </w:t>
       </w:r>
       <w:r>
         <w:rPr>
@@ -3351,31 +3152,7 @@
         <w:rPr>
           <w:lang w:val="en-US"/>
         </w:rPr>
-        <w:t xml:space="preserve">trying to delete a </w:t>
-      </w:r>
-      <w:r>
-        <w:rPr>
-          <w:lang w:val="en-US"/>
-        </w:rPr>
-        <w:t xml:space="preserve">project </w:t>
-      </w:r>
-      <w:r>
-        <w:rPr>
-          <w:lang w:val="en-US"/>
-        </w:rPr>
-        <w:t xml:space="preserve">from another manager, trying to delete an already published </w:t>
-      </w:r>
-      <w:r>
-        <w:rPr>
-          <w:lang w:val="en-US"/>
-        </w:rPr>
-        <w:t>project</w:t>
-      </w:r>
-      <w:r>
-        <w:rPr>
-          <w:lang w:val="en-US"/>
-        </w:rPr>
-        <w:t>, and trying to delete an already published project from another manager.</w:t>
+        <w:t>trying to delete a project from another manager, trying to delete an already published project, and trying to delete an already published project from another manager.</w:t>
       </w:r>
     </w:p>
     <w:p>
@@ -3492,14 +3269,7 @@
         <w:rPr>
           <w:lang w:val="en-US"/>
         </w:rPr>
-        <w:t xml:space="preserve">The cases that were tested were as it follows. Firstly, a positive </w:t>
-      </w:r>
-      <w:proofErr w:type="gramStart"/>
-      <w:r>
-        <w:rPr>
-          <w:lang w:val="en-US"/>
-        </w:rPr>
-        <w:t>test,</w:t>
+        <w:t>The cases that were tested were as it follows. Firstly, a positive test,</w:t>
       </w:r>
       <w:r>
         <w:rPr>
@@ -3511,14 +3281,7 @@
         <w:rPr>
           <w:lang w:val="en-US"/>
         </w:rPr>
-        <w:t xml:space="preserve"> trying</w:t>
-      </w:r>
-      <w:proofErr w:type="gramEnd"/>
-      <w:r>
-        <w:rPr>
-          <w:lang w:val="en-US"/>
-        </w:rPr>
-        <w:t xml:space="preserve"> to publish a project with no user stories attached, or with some user story that was not published (these 2 cases were not allowed by the application),and then </w:t>
+        <w:t xml:space="preserve"> trying to publish a project with no user stories attached, or with some user story that was not published (these 2 cases were not allowed by the application),and then </w:t>
       </w:r>
       <w:r>
         <w:rPr>
@@ -3537,21 +3300,7 @@
         <w:rPr>
           <w:lang w:val="en-US"/>
         </w:rPr>
-        <w:t xml:space="preserve">Then, negative cases that </w:t>
-      </w:r>
-      <w:proofErr w:type="gramStart"/>
-      <w:r>
-        <w:rPr>
-          <w:lang w:val="en-US"/>
-        </w:rPr>
-        <w:t>include:</w:t>
-      </w:r>
-      <w:proofErr w:type="gramEnd"/>
-      <w:r>
-        <w:rPr>
-          <w:lang w:val="en-US"/>
-        </w:rPr>
-        <w:t xml:space="preserve"> trying to publish a project not being manager, </w:t>
+        <w:t xml:space="preserve">Then, negative cases that include: trying to publish a project not being manager, </w:t>
       </w:r>
       <w:r>
         <w:rPr>
@@ -3614,42 +3363,20 @@
         <w:rPr>
           <w:lang w:val="en-US"/>
         </w:rPr>
-        <w:t xml:space="preserve"> showing a project </w:t>
-      </w:r>
-      <w:proofErr w:type="gramStart"/>
-      <w:r>
-        <w:rPr>
-          <w:lang w:val="en-US"/>
-        </w:rPr>
-        <w:t>successfully</w:t>
-      </w:r>
-      <w:proofErr w:type="gramEnd"/>
-    </w:p>
-    <w:p>
-      <w:pPr>
-        <w:rPr>
-          <w:lang w:val="en-US"/>
-        </w:rPr>
-      </w:pPr>
-      <w:r>
-        <w:rPr>
-          <w:lang w:val="en-US"/>
-        </w:rPr>
-        <w:t xml:space="preserve">. Then, negative cases that </w:t>
-      </w:r>
-      <w:proofErr w:type="gramStart"/>
-      <w:r>
-        <w:rPr>
-          <w:lang w:val="en-US"/>
-        </w:rPr>
-        <w:t>include:</w:t>
-      </w:r>
-      <w:proofErr w:type="gramEnd"/>
-      <w:r>
-        <w:rPr>
-          <w:lang w:val="en-US"/>
-        </w:rPr>
-        <w:t xml:space="preserve"> trying to show a project from other manager, and trying to show a project not being a manager.</w:t>
+        <w:t xml:space="preserve"> showing a project successfully</w:t>
+      </w:r>
+    </w:p>
+    <w:p>
+      <w:pPr>
+        <w:rPr>
+          <w:lang w:val="en-US"/>
+        </w:rPr>
+      </w:pPr>
+      <w:r>
+        <w:rPr>
+          <w:lang w:val="en-US"/>
+        </w:rPr>
+        <w:t>. Then, negative cases that include: trying to show a project from other manager, and trying to show a project not being a manager.</w:t>
       </w:r>
     </w:p>
     <w:p>
@@ -3700,40 +3427,20 @@
         <w:rPr>
           <w:lang w:val="en-US"/>
         </w:rPr>
-        <w:t xml:space="preserve">e cases that were tested were as it follows. Firstly, a positive test, sending an empty form, and then introducing in each field of the form all the possible data, according to the methodology studied in class , this is: minimum minus the smallest amount, minimum, maximum minus the smallest amount, maximum, maximum plus the smallest amount, and, in the case of string attributes, in addition to that, 2 exotic charsets, a string of SQL injection, and a string of JavaScript injection; in the case of a link, in addition to that, every singular case from a list provided by the professors. In the case of </w:t>
-      </w:r>
-      <w:proofErr w:type="gramStart"/>
-      <w:r>
-        <w:rPr>
-          <w:lang w:val="en-US"/>
-        </w:rPr>
-        <w:t>an</w:t>
-      </w:r>
-      <w:proofErr w:type="gramEnd"/>
-      <w:r>
-        <w:rPr>
-          <w:lang w:val="en-US"/>
-        </w:rPr>
-        <w:t xml:space="preserve"> unique code, a wrongly formed one, an already existing one and a correct one. Obviously, the cases where some mandatory field was null or had an invalid value were rejected.</w:t>
-      </w:r>
-    </w:p>
-    <w:p>
-      <w:pPr>
-        <w:rPr>
-          <w:lang w:val="en-US"/>
-        </w:rPr>
-      </w:pPr>
-      <w:r>
-        <w:rPr>
-          <w:lang w:val="en-US"/>
-        </w:rPr>
-        <w:t xml:space="preserve">Then, some negative tests, including trying to </w:t>
-      </w:r>
-      <w:r>
-        <w:rPr>
-          <w:lang w:val="en-US"/>
-        </w:rPr>
-        <w:t>update a project not being a manager, trying to update a project from other manager, trying to update an already published project, and trying to update an already published project from another manager.</w:t>
+        <w:t>e cases that were tested were as it follows. Firstly, a positive test, sending an empty form, and then introducing in each field of the form all the possible data, according to the methodology studied in class , this is: minimum minus the smallest amount, minimum, maximum minus the smallest amount, maximum, maximum plus the smallest amount, and, in the case of string attributes, in addition to that, 2 exotic charsets, a string of SQL injection, and a string of JavaScript injection; in the case of a link, in addition to that, every singular case from a list provided by the professors. In the case of an unique code, a wrongly formed one, an already existing one and a correct one. Obviously, the cases where some mandatory field was null or had an invalid value were rejected.</w:t>
+      </w:r>
+    </w:p>
+    <w:p>
+      <w:pPr>
+        <w:rPr>
+          <w:lang w:val="en-US"/>
+        </w:rPr>
+      </w:pPr>
+      <w:r>
+        <w:rPr>
+          <w:lang w:val="en-US"/>
+        </w:rPr>
+        <w:t>Then, some negative tests, including trying to update a project not being a manager, trying to update a project from other manager, trying to update an already published project, and trying to update an already published project from another manager.</w:t>
       </w:r>
     </w:p>
     <w:p>
@@ -3793,27 +3500,7 @@
         <w:rPr>
           <w:lang w:val="en-US"/>
         </w:rPr>
-        <w:t>e cases that were tested were as it follows. Firstly, a positive test</w:t>
-      </w:r>
-      <w:r>
-        <w:rPr>
-          <w:lang w:val="en-US"/>
-        </w:rPr>
-        <w:t xml:space="preserve">, sending a </w:t>
-      </w:r>
-      <w:proofErr w:type="spellStart"/>
-      <w:r>
-        <w:rPr>
-          <w:lang w:val="en-US"/>
-        </w:rPr>
-        <w:t>ProjectUserStory</w:t>
-      </w:r>
-      <w:proofErr w:type="spellEnd"/>
-      <w:r>
-        <w:rPr>
-          <w:lang w:val="en-US"/>
-        </w:rPr>
-        <w:t xml:space="preserve"> entity with both fields (project and user story) empty, and then each one individually, which were rejected by the app; and then creating one successfully.</w:t>
+        <w:t>e cases that were tested were as it follows. Firstly, a positive test, sending a ProjectUserStory entity with both fields (project and user story) empty, and then each one individually, which were rejected by the app; and then creating one successfully.</w:t>
       </w:r>
       <w:r>
         <w:rPr>
@@ -3895,70 +3582,416 @@
         <w:rPr>
           <w:lang w:val="en-US"/>
         </w:rPr>
-        <w:t xml:space="preserve">e cases that were tested were as it follows. Firstly, a positive test, </w:t>
-      </w:r>
-      <w:r>
-        <w:rPr>
-          <w:lang w:val="en-US"/>
-        </w:rPr>
-        <w:t>deleting</w:t>
-      </w:r>
-      <w:r>
-        <w:rPr>
-          <w:lang w:val="en-US"/>
-        </w:rPr>
-        <w:t xml:space="preserve"> a </w:t>
-      </w:r>
-      <w:proofErr w:type="spellStart"/>
-      <w:r>
-        <w:rPr>
-          <w:lang w:val="en-US"/>
-        </w:rPr>
-        <w:t>ProjectUserStory</w:t>
-      </w:r>
-      <w:proofErr w:type="spellEnd"/>
-      <w:r>
-        <w:rPr>
+        <w:t>e cases that were tested were as it follows. Firstly, a positive test, deleting a ProjectUserStory entity successfully. Then, negative tests cases including trying to delete one not being a manager, and trying to delete one that belongs to another manager.</w:t>
+      </w:r>
+    </w:p>
+    <w:p>
+      <w:pPr>
+        <w:rPr>
+          <w:b/>
+          <w:bCs/>
+          <w:lang w:val="en-US"/>
+        </w:rPr>
+      </w:pPr>
+    </w:p>
+    <w:p>
+      <w:pPr>
+        <w:rPr>
+          <w:b/>
+          <w:bCs/>
+          <w:lang w:val="en-US"/>
+        </w:rPr>
+      </w:pPr>
+      <w:r>
+        <w:rPr>
+          <w:b/>
+          <w:bCs/>
+          <w:lang w:val="en-US"/>
+        </w:rPr>
+        <w:t>/</w:t>
+      </w:r>
+      <w:r>
+        <w:rPr>
+          <w:b/>
+          <w:bCs/>
+          <w:lang w:val="en-US"/>
+        </w:rPr>
+        <w:t>manager/project-user-story/list</w:t>
+      </w:r>
+      <w:r>
+        <w:rPr>
+          <w:b/>
+          <w:bCs/>
+          <w:lang w:val="en-US"/>
+        </w:rPr>
+        <w:tab/>
+      </w:r>
+    </w:p>
+    <w:p>
+      <w:pPr>
+        <w:rPr>
+          <w:lang w:val="en-US"/>
+        </w:rPr>
+      </w:pPr>
+      <w:r>
+        <w:rPr>
+          <w:lang w:val="en-US"/>
+        </w:rPr>
+        <w:t>Th</w:t>
+      </w:r>
+      <w:r>
+        <w:rPr>
+          <w:lang w:val="en-US"/>
+        </w:rPr>
+        <w:t xml:space="preserve">e cases that were tested were as it follows. Firstly, a positive test, listing the ProjectUserStory entities successfully. </w:t>
+      </w:r>
+    </w:p>
+    <w:p>
+      <w:pPr>
+        <w:rPr>
+          <w:lang w:val="en-US"/>
+        </w:rPr>
+      </w:pPr>
+      <w:r>
+        <w:rPr>
+          <w:lang w:val="en-US"/>
+        </w:rPr>
+        <w:t>Then, negative cases including trying to access the feature not being a manager.</w:t>
+      </w:r>
+    </w:p>
+    <w:p>
+      <w:pPr>
+        <w:rPr>
+          <w:b/>
+          <w:bCs/>
+          <w:lang w:val="en-US"/>
+        </w:rPr>
+      </w:pPr>
+    </w:p>
+    <w:p>
+      <w:pPr>
+        <w:rPr>
+          <w:b/>
+          <w:bCs/>
+          <w:lang w:val="en-US"/>
+        </w:rPr>
+      </w:pPr>
+      <w:r>
+        <w:rPr>
+          <w:b/>
+          <w:bCs/>
+          <w:lang w:val="en-US"/>
+        </w:rPr>
+        <w:t>/</w:t>
+      </w:r>
+      <w:r>
+        <w:rPr>
+          <w:b/>
+          <w:bCs/>
+          <w:lang w:val="en-US"/>
+        </w:rPr>
+        <w:t>manager/project-user-story/show</w:t>
+      </w:r>
+      <w:r>
+        <w:rPr>
+          <w:b/>
+          <w:bCs/>
+          <w:lang w:val="en-US"/>
+        </w:rPr>
+        <w:tab/>
+      </w:r>
+    </w:p>
+    <w:p>
+      <w:pPr>
+        <w:rPr>
+          <w:lang w:val="en-US"/>
+        </w:rPr>
+      </w:pPr>
+      <w:r>
+        <w:rPr>
+          <w:lang w:val="en-US"/>
+        </w:rPr>
+        <w:t>Th</w:t>
+      </w:r>
+      <w:r>
+        <w:rPr>
+          <w:lang w:val="en-US"/>
+        </w:rPr>
+        <w:t xml:space="preserve">e cases that were tested were as it follows. Firstly, a positive test, showing the ProjectUserStory entity successfully. </w:t>
+      </w:r>
+    </w:p>
+    <w:p>
+      <w:pPr>
+        <w:rPr>
+          <w:lang w:val="en-US"/>
+        </w:rPr>
+      </w:pPr>
+      <w:r>
+        <w:rPr>
+          <w:lang w:val="en-US"/>
+        </w:rPr>
+        <w:t>Then, negative cases including trying to access the feature not being a manager, or trying to show a ProjectUserStory from another manager.</w:t>
+      </w:r>
+    </w:p>
+    <w:p>
+      <w:pPr>
+        <w:rPr>
+          <w:lang w:val="en-US"/>
+        </w:rPr>
+      </w:pPr>
+    </w:p>
+    <w:p>
+      <w:pPr>
+        <w:rPr>
+          <w:b/>
+          <w:bCs/>
+          <w:lang w:val="en-US"/>
+        </w:rPr>
+      </w:pPr>
+      <w:r>
+        <w:rPr>
+          <w:b/>
+          <w:bCs/>
+          <w:lang w:val="en-US"/>
+        </w:rPr>
+        <w:t>/</w:t>
+      </w:r>
+      <w:r>
+        <w:rPr>
+          <w:b/>
+          <w:bCs/>
+          <w:lang w:val="en-US"/>
+        </w:rPr>
+        <w:t>manager/</w:t>
+      </w:r>
+      <w:r>
+        <w:rPr>
+          <w:b/>
+          <w:bCs/>
+          <w:lang w:val="en-US"/>
+        </w:rPr>
+        <w:t>user-story</w:t>
+      </w:r>
+      <w:r>
+        <w:rPr>
+          <w:b/>
+          <w:bCs/>
+          <w:lang w:val="en-US"/>
+        </w:rPr>
+        <w:t>/create</w:t>
+      </w:r>
+    </w:p>
+    <w:p>
+      <w:pPr>
+        <w:rPr>
+          <w:lang w:val="en-US"/>
+        </w:rPr>
+      </w:pPr>
+      <w:r>
+        <w:rPr>
+          <w:lang w:val="en-US"/>
+        </w:rPr>
+        <w:t>Th</w:t>
+      </w:r>
+      <w:r>
+        <w:rPr>
+          <w:lang w:val="en-US"/>
+        </w:rPr>
+        <w:t>e cases that were tested were as it follows. Firstly, a positive test, sending an empty form, and then introducing in each field of the form all the possible data, according to the methodology studied in class , this is: minimum minus the smallest amount, minimum, maximum minus the smallest amount, maximum, maximum plus the smallest amount, and, in the case of string attributes, in addition to that, 2 exotic charsets, a string of SQL injection, and a string of JavaScript injection; in the case of a link, in addition to that, every singular case from a list provided by the professors. Obviously, the cases where some mandatory field was null or had an invalid value were rejected.</w:t>
+      </w:r>
+    </w:p>
+    <w:p>
+      <w:pPr>
+        <w:rPr>
+          <w:lang w:val="en-US"/>
+        </w:rPr>
+      </w:pPr>
+      <w:r>
+        <w:rPr>
+          <w:lang w:val="en-US"/>
+        </w:rPr>
+        <w:t xml:space="preserve">Then, some negative tests, including trying to create a </w:t>
+      </w:r>
+      <w:r>
+        <w:rPr>
+          <w:lang w:val="en-US"/>
+        </w:rPr>
+        <w:t>user story</w:t>
+      </w:r>
+      <w:r>
+        <w:rPr>
+          <w:lang w:val="en-US"/>
+        </w:rPr>
+        <w:t xml:space="preserve"> not being a manager.</w:t>
+      </w:r>
+    </w:p>
+    <w:p>
+      <w:pPr>
+        <w:rPr>
+          <w:lang w:val="en-US"/>
+        </w:rPr>
+      </w:pPr>
+    </w:p>
+    <w:p>
+      <w:pPr>
+        <w:rPr>
+          <w:b/>
+          <w:bCs/>
+          <w:lang w:val="en-US"/>
+        </w:rPr>
+      </w:pPr>
+      <w:r>
+        <w:rPr>
+          <w:b/>
+          <w:bCs/>
+          <w:lang w:val="en-US"/>
+        </w:rPr>
+        <w:t>/</w:t>
+      </w:r>
+      <w:r>
+        <w:rPr>
+          <w:b/>
+          <w:bCs/>
+          <w:lang w:val="en-US"/>
+        </w:rPr>
+        <w:t>manager/</w:t>
+      </w:r>
+      <w:r>
+        <w:rPr>
+          <w:b/>
+          <w:bCs/>
           <w:lang w:val="en-US"/>
         </w:rPr>
         <w:t xml:space="preserve"> </w:t>
       </w:r>
       <w:r>
         <w:rPr>
-          <w:lang w:val="en-US"/>
-        </w:rPr>
-        <w:t xml:space="preserve">entity </w:t>
-      </w:r>
-      <w:r>
-        <w:rPr>
-          <w:lang w:val="en-US"/>
-        </w:rPr>
-        <w:t xml:space="preserve">successfully. Then, negative tests cases including trying to </w:t>
-      </w:r>
-      <w:r>
-        <w:rPr>
+          <w:b/>
+          <w:bCs/>
+          <w:lang w:val="en-US"/>
+        </w:rPr>
+        <w:t>user-story</w:t>
+      </w:r>
+      <w:r>
+        <w:rPr>
+          <w:b/>
+          <w:bCs/>
+          <w:lang w:val="en-US"/>
+        </w:rPr>
+        <w:t xml:space="preserve"> </w:t>
+      </w:r>
+      <w:r>
+        <w:rPr>
+          <w:b/>
+          <w:bCs/>
+          <w:lang w:val="en-US"/>
+        </w:rPr>
+        <w:t>/</w:t>
+      </w:r>
+      <w:r>
+        <w:rPr>
+          <w:b/>
+          <w:bCs/>
           <w:lang w:val="en-US"/>
         </w:rPr>
         <w:t>delete</w:t>
       </w:r>
-      <w:r>
-        <w:rPr>
-          <w:lang w:val="en-US"/>
-        </w:rPr>
-        <w:t xml:space="preserve"> one not being a manager</w:t>
-      </w:r>
-      <w:r>
-        <w:rPr>
-          <w:lang w:val="en-US"/>
-        </w:rPr>
-        <w:t>, and trying to delete one that belongs to another manager.</w:t>
-      </w:r>
-    </w:p>
-    <w:p>
-      <w:pPr>
-        <w:rPr>
-          <w:b/>
-          <w:bCs/>
+    </w:p>
+    <w:p>
+      <w:pPr>
+        <w:rPr>
+          <w:lang w:val="en-US"/>
+        </w:rPr>
+      </w:pPr>
+      <w:r>
+        <w:rPr>
+          <w:lang w:val="en-US"/>
+        </w:rPr>
+        <w:t xml:space="preserve">The cases that were tested were as it follows. Firstly, a positive test, </w:t>
+      </w:r>
+      <w:r>
+        <w:rPr>
+          <w:lang w:val="en-US"/>
+        </w:rPr>
+        <w:t xml:space="preserve">trying to delete when there are invalid values, and then deleting a </w:t>
+      </w:r>
+      <w:r>
+        <w:rPr>
+          <w:lang w:val="en-US"/>
+        </w:rPr>
+        <w:t xml:space="preserve">user story </w:t>
+      </w:r>
+      <w:r>
+        <w:rPr>
+          <w:lang w:val="en-US"/>
+        </w:rPr>
+        <w:t>successfully.</w:t>
+      </w:r>
+    </w:p>
+    <w:p>
+      <w:pPr>
+        <w:rPr>
+          <w:lang w:val="en-US"/>
+        </w:rPr>
+      </w:pPr>
+      <w:r>
+        <w:rPr>
+          <w:lang w:val="en-US"/>
+        </w:rPr>
+        <w:t xml:space="preserve"> Then, negative tests that include: trying to delete a </w:t>
+      </w:r>
+      <w:r>
+        <w:rPr>
+          <w:lang w:val="en-US"/>
+        </w:rPr>
+        <w:t xml:space="preserve">user story </w:t>
+      </w:r>
+      <w:r>
+        <w:rPr>
+          <w:lang w:val="en-US"/>
+        </w:rPr>
+        <w:t xml:space="preserve">not being manager, trying to delete a </w:t>
+      </w:r>
+      <w:r>
+        <w:rPr>
+          <w:lang w:val="en-US"/>
+        </w:rPr>
+        <w:t xml:space="preserve">user story </w:t>
+      </w:r>
+      <w:r>
+        <w:rPr>
+          <w:lang w:val="en-US"/>
+        </w:rPr>
+        <w:t xml:space="preserve">from another manager, trying to delete an already published </w:t>
+      </w:r>
+      <w:r>
+        <w:rPr>
+          <w:lang w:val="en-US"/>
+        </w:rPr>
+        <w:t>user story</w:t>
+      </w:r>
+      <w:r>
+        <w:rPr>
+          <w:lang w:val="en-US"/>
+        </w:rPr>
+        <w:t xml:space="preserve">, and trying to delete an already published </w:t>
+      </w:r>
+      <w:r>
+        <w:rPr>
+          <w:lang w:val="en-US"/>
+        </w:rPr>
+        <w:t xml:space="preserve">user story </w:t>
+      </w:r>
+      <w:r>
+        <w:rPr>
+          <w:lang w:val="en-US"/>
+        </w:rPr>
+        <w:t>from another manager.</w:t>
+      </w:r>
+    </w:p>
+    <w:p>
+      <w:pPr>
+        <w:rPr>
           <w:lang w:val="en-US"/>
         </w:rPr>
       </w:pPr>
@@ -3985,74 +4018,100 @@
           <w:bCs/>
           <w:lang w:val="en-US"/>
         </w:rPr>
-        <w:t>manager/project-user-story/list</w:t>
-      </w:r>
-      <w:r>
-        <w:rPr>
-          <w:b/>
-          <w:bCs/>
-          <w:lang w:val="en-US"/>
-        </w:rPr>
-        <w:tab/>
-      </w:r>
-    </w:p>
-    <w:p>
-      <w:pPr>
-        <w:rPr>
-          <w:lang w:val="en-US"/>
-        </w:rPr>
-      </w:pPr>
-      <w:r>
-        <w:rPr>
-          <w:lang w:val="en-US"/>
-        </w:rPr>
-        <w:t>Th</w:t>
-      </w:r>
-      <w:r>
-        <w:rPr>
-          <w:lang w:val="en-US"/>
-        </w:rPr>
-        <w:t>e cases that were tested were as it follows. Firstly, a positive test,</w:t>
-      </w:r>
-      <w:r>
-        <w:rPr>
-          <w:lang w:val="en-US"/>
-        </w:rPr>
-        <w:t xml:space="preserve"> listing the </w:t>
-      </w:r>
-      <w:proofErr w:type="spellStart"/>
-      <w:r>
-        <w:rPr>
-          <w:lang w:val="en-US"/>
-        </w:rPr>
-        <w:t>ProjectUserStory</w:t>
-      </w:r>
-      <w:proofErr w:type="spellEnd"/>
-      <w:r>
-        <w:rPr>
-          <w:lang w:val="en-US"/>
-        </w:rPr>
-        <w:t xml:space="preserve"> entities successfully. </w:t>
-      </w:r>
-    </w:p>
-    <w:p>
-      <w:pPr>
-        <w:rPr>
-          <w:lang w:val="en-US"/>
-        </w:rPr>
-      </w:pPr>
-      <w:r>
-        <w:rPr>
-          <w:lang w:val="en-US"/>
-        </w:rPr>
-        <w:t>Then, negative cases including trying to access the feature not being a manager.</w:t>
-      </w:r>
-    </w:p>
-    <w:p>
-      <w:pPr>
-        <w:rPr>
-          <w:b/>
-          <w:bCs/>
+        <w:t>manager/</w:t>
+      </w:r>
+      <w:r>
+        <w:rPr>
+          <w:b/>
+          <w:bCs/>
+          <w:lang w:val="en-US"/>
+        </w:rPr>
+        <w:t xml:space="preserve"> </w:t>
+      </w:r>
+      <w:r>
+        <w:rPr>
+          <w:b/>
+          <w:bCs/>
+          <w:lang w:val="en-US"/>
+        </w:rPr>
+        <w:t>user-story</w:t>
+      </w:r>
+      <w:r>
+        <w:rPr>
+          <w:b/>
+          <w:bCs/>
+          <w:lang w:val="en-US"/>
+        </w:rPr>
+        <w:t xml:space="preserve"> </w:t>
+      </w:r>
+      <w:r>
+        <w:rPr>
+          <w:b/>
+          <w:bCs/>
+          <w:lang w:val="en-US"/>
+        </w:rPr>
+        <w:t>/list</w:t>
+      </w:r>
+    </w:p>
+    <w:p>
+      <w:pPr>
+        <w:rPr>
+          <w:lang w:val="en-US"/>
+        </w:rPr>
+      </w:pPr>
+      <w:r>
+        <w:rPr>
+          <w:lang w:val="en-US"/>
+        </w:rPr>
+        <w:t>The cases that were tested were as it follows. Firstly, a positive test,</w:t>
+      </w:r>
+      <w:r>
+        <w:rPr>
+          <w:lang w:val="en-US"/>
+        </w:rPr>
+        <w:t xml:space="preserve"> listing successfully all the </w:t>
+      </w:r>
+      <w:r>
+        <w:rPr>
+          <w:lang w:val="en-US"/>
+        </w:rPr>
+        <w:t xml:space="preserve">user stories </w:t>
+      </w:r>
+      <w:r>
+        <w:rPr>
+          <w:lang w:val="en-US"/>
+        </w:rPr>
+        <w:t>from a manager.</w:t>
+      </w:r>
+    </w:p>
+    <w:p>
+      <w:pPr>
+        <w:rPr>
+          <w:lang w:val="en-US"/>
+        </w:rPr>
+      </w:pPr>
+      <w:r>
+        <w:rPr>
+          <w:lang w:val="en-US"/>
+        </w:rPr>
+        <w:t xml:space="preserve"> Then negative cases that include trying to list </w:t>
+      </w:r>
+      <w:r>
+        <w:rPr>
+          <w:lang w:val="en-US"/>
+        </w:rPr>
+        <w:t xml:space="preserve">user stories </w:t>
+      </w:r>
+      <w:r>
+        <w:rPr>
+          <w:lang w:val="en-US"/>
+        </w:rPr>
+        <w:t>not being a manager.</w:t>
+      </w:r>
+    </w:p>
+    <w:p>
+      <w:pPr>
+        <w:rPr>
           <w:lang w:val="en-US"/>
         </w:rPr>
       </w:pPr>
@@ -4079,136 +4138,32 @@
           <w:bCs/>
           <w:lang w:val="en-US"/>
         </w:rPr>
-        <w:t>manager/project-user-story/show</w:t>
-      </w:r>
-      <w:r>
-        <w:rPr>
-          <w:b/>
-          <w:bCs/>
-          <w:lang w:val="en-US"/>
-        </w:rPr>
-        <w:tab/>
-      </w:r>
-    </w:p>
-    <w:p>
-      <w:pPr>
-        <w:rPr>
-          <w:lang w:val="en-US"/>
-        </w:rPr>
-      </w:pPr>
-      <w:r>
-        <w:rPr>
-          <w:lang w:val="en-US"/>
-        </w:rPr>
-        <w:t>Th</w:t>
-      </w:r>
-      <w:r>
-        <w:rPr>
-          <w:lang w:val="en-US"/>
-        </w:rPr>
-        <w:t xml:space="preserve">e cases that were tested were as it follows. Firstly, a positive test, </w:t>
-      </w:r>
-      <w:r>
-        <w:rPr>
-          <w:lang w:val="en-US"/>
-        </w:rPr>
-        <w:t>showing</w:t>
-      </w:r>
-      <w:r>
-        <w:rPr>
-          <w:lang w:val="en-US"/>
-        </w:rPr>
-        <w:t xml:space="preserve"> the </w:t>
-      </w:r>
-      <w:proofErr w:type="spellStart"/>
-      <w:r>
-        <w:rPr>
-          <w:lang w:val="en-US"/>
-        </w:rPr>
-        <w:t>ProjectUserStory</w:t>
-      </w:r>
-      <w:proofErr w:type="spellEnd"/>
-      <w:r>
-        <w:rPr>
-          <w:lang w:val="en-US"/>
-        </w:rPr>
-        <w:t xml:space="preserve"> entit</w:t>
-      </w:r>
-      <w:r>
-        <w:rPr>
-          <w:lang w:val="en-US"/>
-        </w:rPr>
-        <w:t>y</w:t>
-      </w:r>
-      <w:r>
-        <w:rPr>
-          <w:lang w:val="en-US"/>
-        </w:rPr>
-        <w:t xml:space="preserve"> successfully. </w:t>
-      </w:r>
-    </w:p>
-    <w:p>
-      <w:pPr>
-        <w:rPr>
-          <w:lang w:val="en-US"/>
-        </w:rPr>
-      </w:pPr>
-      <w:r>
-        <w:rPr>
-          <w:lang w:val="en-US"/>
-        </w:rPr>
-        <w:t xml:space="preserve">Then, negative cases including trying to access the feature not being a </w:t>
-      </w:r>
-      <w:proofErr w:type="gramStart"/>
-      <w:r>
-        <w:rPr>
-          <w:lang w:val="en-US"/>
-        </w:rPr>
-        <w:t>manager</w:t>
-      </w:r>
-      <w:r>
-        <w:rPr>
-          <w:lang w:val="en-US"/>
-        </w:rPr>
-        <w:t>, or</w:t>
-      </w:r>
-      <w:proofErr w:type="gramEnd"/>
-      <w:r>
-        <w:rPr>
-          <w:lang w:val="en-US"/>
-        </w:rPr>
-        <w:t xml:space="preserve"> trying to show a </w:t>
-      </w:r>
-      <w:proofErr w:type="spellStart"/>
-      <w:r>
-        <w:rPr>
-          <w:lang w:val="en-US"/>
-        </w:rPr>
-        <w:t>ProjectUserStory</w:t>
-      </w:r>
-      <w:proofErr w:type="spellEnd"/>
-      <w:r>
-        <w:rPr>
-          <w:lang w:val="en-US"/>
-        </w:rPr>
-        <w:t xml:space="preserve"> from another manager.</w:t>
-      </w:r>
-    </w:p>
-    <w:p>
-      <w:pPr>
-        <w:rPr>
-          <w:lang w:val="en-US"/>
-        </w:rPr>
-      </w:pPr>
-    </w:p>
-    <w:p>
-      <w:pPr>
-        <w:rPr>
-          <w:b/>
-          <w:bCs/>
-          <w:lang w:val="en-US"/>
-        </w:rPr>
-      </w:pPr>
+        <w:t>manager/</w:t>
+      </w:r>
+      <w:r>
+        <w:rPr>
+          <w:b/>
+          <w:bCs/>
+          <w:lang w:val="en-US"/>
+        </w:rPr>
+        <w:t xml:space="preserve"> </w:t>
+      </w:r>
+      <w:r>
+        <w:rPr>
+          <w:b/>
+          <w:bCs/>
+          <w:lang w:val="en-US"/>
+        </w:rPr>
+        <w:t>user-story</w:t>
+      </w:r>
+      <w:r>
+        <w:rPr>
+          <w:b/>
+          <w:bCs/>
+          <w:lang w:val="en-US"/>
+        </w:rPr>
+        <w:t xml:space="preserve"> </w:t>
+      </w:r>
       <w:r>
         <w:rPr>
           <w:b/>
@@ -4223,472 +4178,6 @@
           <w:bCs/>
           <w:lang w:val="en-US"/>
         </w:rPr>
-        <w:t>manager/</w:t>
-      </w:r>
-      <w:r>
-        <w:rPr>
-          <w:b/>
-          <w:bCs/>
-          <w:lang w:val="en-US"/>
-        </w:rPr>
-        <w:t>user-story</w:t>
-      </w:r>
-      <w:r>
-        <w:rPr>
-          <w:b/>
-          <w:bCs/>
-          <w:lang w:val="en-US"/>
-        </w:rPr>
-        <w:t>/create</w:t>
-      </w:r>
-    </w:p>
-    <w:p>
-      <w:pPr>
-        <w:rPr>
-          <w:lang w:val="en-US"/>
-        </w:rPr>
-      </w:pPr>
-      <w:r>
-        <w:rPr>
-          <w:lang w:val="en-US"/>
-        </w:rPr>
-        <w:t>Th</w:t>
-      </w:r>
-      <w:r>
-        <w:rPr>
-          <w:lang w:val="en-US"/>
-        </w:rPr>
-        <w:t>e cases that were tested were as it follows. Firstly, a positive test, sending an empty form, and then introducing in each field of the form all the possible data, according to the methodology studied in class , this is: minimum minus the smallest amount, minimum, maximum minus the smallest amount, maximum, maximum plus the smallest amount, and, in the case of string attributes, in addition to that, 2 exotic charsets, a string of SQL injection, and a string of JavaScript injection; in the case of a link, in addition to that, every singular case from a list provided by the professors. Obviously, the cases where some mandatory field was null or had an invalid value were rejected.</w:t>
-      </w:r>
-    </w:p>
-    <w:p>
-      <w:pPr>
-        <w:rPr>
-          <w:lang w:val="en-US"/>
-        </w:rPr>
-      </w:pPr>
-      <w:r>
-        <w:rPr>
-          <w:lang w:val="en-US"/>
-        </w:rPr>
-        <w:t xml:space="preserve">Then, some negative tests, including trying to create a </w:t>
-      </w:r>
-      <w:r>
-        <w:rPr>
-          <w:lang w:val="en-US"/>
-        </w:rPr>
-        <w:t>user story</w:t>
-      </w:r>
-      <w:r>
-        <w:rPr>
-          <w:lang w:val="en-US"/>
-        </w:rPr>
-        <w:t xml:space="preserve"> not being a manager.</w:t>
-      </w:r>
-    </w:p>
-    <w:p>
-      <w:pPr>
-        <w:rPr>
-          <w:lang w:val="en-US"/>
-        </w:rPr>
-      </w:pPr>
-    </w:p>
-    <w:p>
-      <w:pPr>
-        <w:rPr>
-          <w:b/>
-          <w:bCs/>
-          <w:lang w:val="en-US"/>
-        </w:rPr>
-      </w:pPr>
-      <w:r>
-        <w:rPr>
-          <w:b/>
-          <w:bCs/>
-          <w:lang w:val="en-US"/>
-        </w:rPr>
-        <w:t>/</w:t>
-      </w:r>
-      <w:r>
-        <w:rPr>
-          <w:b/>
-          <w:bCs/>
-          <w:lang w:val="en-US"/>
-        </w:rPr>
-        <w:t>manager/</w:t>
-      </w:r>
-      <w:r>
-        <w:rPr>
-          <w:b/>
-          <w:bCs/>
-          <w:lang w:val="en-US"/>
-        </w:rPr>
-        <w:t xml:space="preserve"> </w:t>
-      </w:r>
-      <w:r>
-        <w:rPr>
-          <w:b/>
-          <w:bCs/>
-          <w:lang w:val="en-US"/>
-        </w:rPr>
-        <w:t>user-story</w:t>
-      </w:r>
-      <w:r>
-        <w:rPr>
-          <w:b/>
-          <w:bCs/>
-          <w:lang w:val="en-US"/>
-        </w:rPr>
-        <w:t xml:space="preserve"> </w:t>
-      </w:r>
-      <w:r>
-        <w:rPr>
-          <w:b/>
-          <w:bCs/>
-          <w:lang w:val="en-US"/>
-        </w:rPr>
-        <w:t>/</w:t>
-      </w:r>
-      <w:r>
-        <w:rPr>
-          <w:b/>
-          <w:bCs/>
-          <w:lang w:val="en-US"/>
-        </w:rPr>
-        <w:t>delete</w:t>
-      </w:r>
-    </w:p>
-    <w:p>
-      <w:pPr>
-        <w:rPr>
-          <w:lang w:val="en-US"/>
-        </w:rPr>
-      </w:pPr>
-      <w:r>
-        <w:rPr>
-          <w:lang w:val="en-US"/>
-        </w:rPr>
-        <w:t xml:space="preserve">The cases that were tested were as it follows. Firstly, a positive test, </w:t>
-      </w:r>
-      <w:r>
-        <w:rPr>
-          <w:lang w:val="en-US"/>
-        </w:rPr>
-        <w:t xml:space="preserve">trying to delete when there are invalid values, and then deleting a </w:t>
-      </w:r>
-      <w:r>
-        <w:rPr>
-          <w:lang w:val="en-US"/>
-        </w:rPr>
-        <w:t>user story</w:t>
-      </w:r>
-      <w:r>
-        <w:rPr>
-          <w:lang w:val="en-US"/>
-        </w:rPr>
-        <w:t xml:space="preserve"> </w:t>
-      </w:r>
-      <w:r>
-        <w:rPr>
-          <w:lang w:val="en-US"/>
-        </w:rPr>
-        <w:t>successfully.</w:t>
-      </w:r>
-    </w:p>
-    <w:p>
-      <w:pPr>
-        <w:rPr>
-          <w:lang w:val="en-US"/>
-        </w:rPr>
-      </w:pPr>
-      <w:r>
-        <w:rPr>
-          <w:lang w:val="en-US"/>
-        </w:rPr>
-        <w:t xml:space="preserve"> Then, negative tests that </w:t>
-      </w:r>
-      <w:proofErr w:type="gramStart"/>
-      <w:r>
-        <w:rPr>
-          <w:lang w:val="en-US"/>
-        </w:rPr>
-        <w:t>include:</w:t>
-      </w:r>
-      <w:proofErr w:type="gramEnd"/>
-      <w:r>
-        <w:rPr>
-          <w:lang w:val="en-US"/>
-        </w:rPr>
-        <w:t xml:space="preserve"> trying to delete a </w:t>
-      </w:r>
-      <w:r>
-        <w:rPr>
-          <w:lang w:val="en-US"/>
-        </w:rPr>
-        <w:t>user story</w:t>
-      </w:r>
-      <w:r>
-        <w:rPr>
-          <w:lang w:val="en-US"/>
-        </w:rPr>
-        <w:t xml:space="preserve"> </w:t>
-      </w:r>
-      <w:r>
-        <w:rPr>
-          <w:lang w:val="en-US"/>
-        </w:rPr>
-        <w:t xml:space="preserve">not being manager, trying to delete a </w:t>
-      </w:r>
-      <w:r>
-        <w:rPr>
-          <w:lang w:val="en-US"/>
-        </w:rPr>
-        <w:t>user story</w:t>
-      </w:r>
-      <w:r>
-        <w:rPr>
-          <w:lang w:val="en-US"/>
-        </w:rPr>
-        <w:t xml:space="preserve"> </w:t>
-      </w:r>
-      <w:r>
-        <w:rPr>
-          <w:lang w:val="en-US"/>
-        </w:rPr>
-        <w:t xml:space="preserve">from another manager, trying to delete an already published </w:t>
-      </w:r>
-      <w:r>
-        <w:rPr>
-          <w:lang w:val="en-US"/>
-        </w:rPr>
-        <w:t>user story</w:t>
-      </w:r>
-      <w:r>
-        <w:rPr>
-          <w:lang w:val="en-US"/>
-        </w:rPr>
-        <w:t xml:space="preserve">, and trying to delete an already published </w:t>
-      </w:r>
-      <w:r>
-        <w:rPr>
-          <w:lang w:val="en-US"/>
-        </w:rPr>
-        <w:t>user story</w:t>
-      </w:r>
-      <w:r>
-        <w:rPr>
-          <w:lang w:val="en-US"/>
-        </w:rPr>
-        <w:t xml:space="preserve"> </w:t>
-      </w:r>
-      <w:r>
-        <w:rPr>
-          <w:lang w:val="en-US"/>
-        </w:rPr>
-        <w:t>from another manager.</w:t>
-      </w:r>
-    </w:p>
-    <w:p>
-      <w:pPr>
-        <w:rPr>
-          <w:lang w:val="en-US"/>
-        </w:rPr>
-      </w:pPr>
-    </w:p>
-    <w:p>
-      <w:pPr>
-        <w:rPr>
-          <w:b/>
-          <w:bCs/>
-          <w:lang w:val="en-US"/>
-        </w:rPr>
-      </w:pPr>
-      <w:r>
-        <w:rPr>
-          <w:b/>
-          <w:bCs/>
-          <w:lang w:val="en-US"/>
-        </w:rPr>
-        <w:t>/</w:t>
-      </w:r>
-      <w:r>
-        <w:rPr>
-          <w:b/>
-          <w:bCs/>
-          <w:lang w:val="en-US"/>
-        </w:rPr>
-        <w:t>manager/</w:t>
-      </w:r>
-      <w:r>
-        <w:rPr>
-          <w:b/>
-          <w:bCs/>
-          <w:lang w:val="en-US"/>
-        </w:rPr>
-        <w:t xml:space="preserve"> </w:t>
-      </w:r>
-      <w:r>
-        <w:rPr>
-          <w:b/>
-          <w:bCs/>
-          <w:lang w:val="en-US"/>
-        </w:rPr>
-        <w:t>user-story</w:t>
-      </w:r>
-      <w:r>
-        <w:rPr>
-          <w:b/>
-          <w:bCs/>
-          <w:lang w:val="en-US"/>
-        </w:rPr>
-        <w:t xml:space="preserve"> </w:t>
-      </w:r>
-      <w:r>
-        <w:rPr>
-          <w:b/>
-          <w:bCs/>
-          <w:lang w:val="en-US"/>
-        </w:rPr>
-        <w:t>/list</w:t>
-      </w:r>
-    </w:p>
-    <w:p>
-      <w:pPr>
-        <w:rPr>
-          <w:lang w:val="en-US"/>
-        </w:rPr>
-      </w:pPr>
-      <w:r>
-        <w:rPr>
-          <w:lang w:val="en-US"/>
-        </w:rPr>
-        <w:t>The cases that were tested were as it follows. Firstly, a positive test,</w:t>
-      </w:r>
-      <w:r>
-        <w:rPr>
-          <w:lang w:val="en-US"/>
-        </w:rPr>
-        <w:t xml:space="preserve"> listing successfully all the </w:t>
-      </w:r>
-      <w:r>
-        <w:rPr>
-          <w:lang w:val="en-US"/>
-        </w:rPr>
-        <w:t>user stor</w:t>
-      </w:r>
-      <w:r>
-        <w:rPr>
-          <w:lang w:val="en-US"/>
-        </w:rPr>
-        <w:t xml:space="preserve">ies </w:t>
-      </w:r>
-      <w:r>
-        <w:rPr>
-          <w:lang w:val="en-US"/>
-        </w:rPr>
-        <w:t>from a manager.</w:t>
-      </w:r>
-    </w:p>
-    <w:p>
-      <w:pPr>
-        <w:rPr>
-          <w:lang w:val="en-US"/>
-        </w:rPr>
-      </w:pPr>
-      <w:r>
-        <w:rPr>
-          <w:lang w:val="en-US"/>
-        </w:rPr>
-        <w:t xml:space="preserve"> Then negative cases that include trying to list </w:t>
-      </w:r>
-      <w:r>
-        <w:rPr>
-          <w:lang w:val="en-US"/>
-        </w:rPr>
-        <w:t>user stor</w:t>
-      </w:r>
-      <w:r>
-        <w:rPr>
-          <w:lang w:val="en-US"/>
-        </w:rPr>
-        <w:t xml:space="preserve">ies </w:t>
-      </w:r>
-      <w:r>
-        <w:rPr>
-          <w:lang w:val="en-US"/>
-        </w:rPr>
-        <w:t>not being a manager.</w:t>
-      </w:r>
-    </w:p>
-    <w:p>
-      <w:pPr>
-        <w:rPr>
-          <w:lang w:val="en-US"/>
-        </w:rPr>
-      </w:pPr>
-    </w:p>
-    <w:p>
-      <w:pPr>
-        <w:rPr>
-          <w:b/>
-          <w:bCs/>
-          <w:lang w:val="en-US"/>
-        </w:rPr>
-      </w:pPr>
-      <w:r>
-        <w:rPr>
-          <w:b/>
-          <w:bCs/>
-          <w:lang w:val="en-US"/>
-        </w:rPr>
-        <w:t>/</w:t>
-      </w:r>
-      <w:r>
-        <w:rPr>
-          <w:b/>
-          <w:bCs/>
-          <w:lang w:val="en-US"/>
-        </w:rPr>
-        <w:t>manager/</w:t>
-      </w:r>
-      <w:r>
-        <w:rPr>
-          <w:b/>
-          <w:bCs/>
-          <w:lang w:val="en-US"/>
-        </w:rPr>
-        <w:t xml:space="preserve"> </w:t>
-      </w:r>
-      <w:r>
-        <w:rPr>
-          <w:b/>
-          <w:bCs/>
-          <w:lang w:val="en-US"/>
-        </w:rPr>
-        <w:t>user-story</w:t>
-      </w:r>
-      <w:r>
-        <w:rPr>
-          <w:b/>
-          <w:bCs/>
-          <w:lang w:val="en-US"/>
-        </w:rPr>
-        <w:t xml:space="preserve"> </w:t>
-      </w:r>
-      <w:r>
-        <w:rPr>
-          <w:b/>
-          <w:bCs/>
-          <w:lang w:val="en-US"/>
-        </w:rPr>
-        <w:t>/</w:t>
-      </w:r>
-      <w:r>
-        <w:rPr>
-          <w:b/>
-          <w:bCs/>
-          <w:lang w:val="en-US"/>
-        </w:rPr>
         <w:t>publish</w:t>
       </w:r>
     </w:p>
@@ -4714,45 +4203,19 @@
         <w:rPr>
           <w:lang w:val="en-US"/>
         </w:rPr>
-        <w:t>user story</w:t>
-      </w:r>
-      <w:r>
-        <w:rPr>
-          <w:lang w:val="en-US"/>
-        </w:rPr>
-        <w:t xml:space="preserve"> </w:t>
-      </w:r>
-      <w:r>
-        <w:rPr>
-          <w:lang w:val="en-US"/>
-        </w:rPr>
-        <w:t xml:space="preserve">successfully. Then, negative cases that </w:t>
-      </w:r>
-      <w:proofErr w:type="gramStart"/>
-      <w:r>
-        <w:rPr>
-          <w:lang w:val="en-US"/>
-        </w:rPr>
-        <w:t>include:</w:t>
-      </w:r>
-      <w:proofErr w:type="gramEnd"/>
-      <w:r>
-        <w:rPr>
-          <w:lang w:val="en-US"/>
-        </w:rPr>
-        <w:t xml:space="preserve"> trying to publish a </w:t>
-      </w:r>
-      <w:r>
-        <w:rPr>
-          <w:lang w:val="en-US"/>
-        </w:rPr>
-        <w:t>user story</w:t>
-      </w:r>
-      <w:r>
-        <w:rPr>
-          <w:lang w:val="en-US"/>
-        </w:rPr>
-        <w:t xml:space="preserve"> </w:t>
+        <w:t xml:space="preserve">user story </w:t>
+      </w:r>
+      <w:r>
+        <w:rPr>
+          <w:lang w:val="en-US"/>
+        </w:rPr>
+        <w:t xml:space="preserve">successfully. Then, negative cases that include: trying to publish a </w:t>
+      </w:r>
+      <w:r>
+        <w:rPr>
+          <w:lang w:val="en-US"/>
+        </w:rPr>
+        <w:t xml:space="preserve">user story </w:t>
       </w:r>
       <w:r>
         <w:rPr>
@@ -4771,78 +4234,350 @@
         <w:rPr>
           <w:lang w:val="en-US"/>
         </w:rPr>
+        <w:t xml:space="preserve">user story </w:t>
+      </w:r>
+      <w:r>
+        <w:rPr>
+          <w:lang w:val="en-US"/>
+        </w:rPr>
+        <w:t xml:space="preserve">from another manager, and trying to publish a </w:t>
+      </w:r>
+      <w:r>
+        <w:rPr>
+          <w:lang w:val="en-US"/>
+        </w:rPr>
+        <w:t xml:space="preserve">user story </w:t>
+      </w:r>
+      <w:r>
+        <w:rPr>
+          <w:lang w:val="en-US"/>
+        </w:rPr>
+        <w:t>not being a manager.</w:t>
+      </w:r>
+    </w:p>
+    <w:p>
+      <w:pPr>
+        <w:rPr>
+          <w:lang w:val="en-US"/>
+        </w:rPr>
+      </w:pPr>
+    </w:p>
+    <w:p>
+      <w:pPr>
+        <w:rPr>
+          <w:lang w:val="en-US"/>
+        </w:rPr>
+      </w:pPr>
+      <w:r>
+        <w:rPr>
+          <w:b/>
+          <w:bCs/>
+          <w:lang w:val="en-US"/>
+        </w:rPr>
+        <w:t>/</w:t>
+      </w:r>
+      <w:r>
+        <w:rPr>
+          <w:b/>
+          <w:bCs/>
+          <w:lang w:val="en-US"/>
+        </w:rPr>
+        <w:t>manager/</w:t>
+      </w:r>
+      <w:r>
+        <w:rPr>
+          <w:b/>
+          <w:bCs/>
+          <w:lang w:val="en-US"/>
+        </w:rPr>
+        <w:t xml:space="preserve"> </w:t>
+      </w:r>
+      <w:r>
+        <w:rPr>
+          <w:b/>
+          <w:bCs/>
+          <w:lang w:val="en-US"/>
+        </w:rPr>
+        <w:t>user-story</w:t>
+      </w:r>
+      <w:r>
+        <w:rPr>
+          <w:b/>
+          <w:bCs/>
+          <w:lang w:val="en-US"/>
+        </w:rPr>
+        <w:t xml:space="preserve"> </w:t>
+      </w:r>
+      <w:r>
+        <w:rPr>
+          <w:b/>
+          <w:bCs/>
+          <w:lang w:val="en-US"/>
+        </w:rPr>
+        <w:t>/</w:t>
+      </w:r>
+      <w:r>
+        <w:rPr>
+          <w:b/>
+          <w:bCs/>
+          <w:lang w:val="en-US"/>
+        </w:rPr>
+        <w:t>show</w:t>
+      </w:r>
+    </w:p>
+    <w:p>
+      <w:pPr>
+        <w:rPr>
+          <w:lang w:val="en-US"/>
+        </w:rPr>
+      </w:pPr>
+      <w:r>
+        <w:rPr>
+          <w:lang w:val="en-US"/>
+        </w:rPr>
+        <w:t>The cases that were tested were as it follows. Firstly, a positive test,</w:t>
+      </w:r>
+      <w:r>
+        <w:rPr>
+          <w:lang w:val="en-US"/>
+        </w:rPr>
+        <w:t xml:space="preserve"> showing a </w:t>
+      </w:r>
+      <w:r>
+        <w:rPr>
+          <w:lang w:val="en-US"/>
+        </w:rPr>
+        <w:t xml:space="preserve">user story </w:t>
+      </w:r>
+      <w:r>
+        <w:rPr>
+          <w:lang w:val="en-US"/>
+        </w:rPr>
+        <w:t xml:space="preserve">successfully. </w:t>
+      </w:r>
+    </w:p>
+    <w:p>
+      <w:pPr>
+        <w:rPr>
+          <w:lang w:val="en-US"/>
+        </w:rPr>
+      </w:pPr>
+      <w:r>
+        <w:rPr>
+          <w:lang w:val="en-US"/>
+        </w:rPr>
+        <w:t xml:space="preserve">Then, negative cases that include: trying to show a </w:t>
+      </w:r>
+      <w:r>
+        <w:rPr>
+          <w:lang w:val="en-US"/>
+        </w:rPr>
+        <w:t xml:space="preserve">user story </w:t>
+      </w:r>
+      <w:r>
+        <w:rPr>
+          <w:lang w:val="en-US"/>
+        </w:rPr>
+        <w:t xml:space="preserve">from other manager, and trying to show a </w:t>
+      </w:r>
+      <w:r>
+        <w:rPr>
+          <w:lang w:val="en-US"/>
+        </w:rPr>
+        <w:t xml:space="preserve">user story </w:t>
+      </w:r>
+      <w:r>
+        <w:rPr>
+          <w:lang w:val="en-US"/>
+        </w:rPr>
+        <w:t>not being a manager.</w:t>
+      </w:r>
+    </w:p>
+    <w:p>
+      <w:pPr>
+        <w:rPr>
+          <w:lang w:val="en-US"/>
+        </w:rPr>
+      </w:pPr>
+    </w:p>
+    <w:p>
+      <w:pPr>
+        <w:rPr>
+          <w:b/>
+          <w:bCs/>
+          <w:lang w:val="en-US"/>
+        </w:rPr>
+      </w:pPr>
+      <w:r>
+        <w:rPr>
+          <w:b/>
+          <w:bCs/>
+          <w:lang w:val="en-US"/>
+        </w:rPr>
+        <w:t>/</w:t>
+      </w:r>
+      <w:r>
+        <w:rPr>
+          <w:b/>
+          <w:bCs/>
+          <w:lang w:val="en-US"/>
+        </w:rPr>
+        <w:t>manager/</w:t>
+      </w:r>
+      <w:r>
+        <w:rPr>
+          <w:b/>
+          <w:bCs/>
+          <w:lang w:val="en-US"/>
+        </w:rPr>
+        <w:t xml:space="preserve"> </w:t>
+      </w:r>
+      <w:r>
+        <w:rPr>
+          <w:b/>
+          <w:bCs/>
+          <w:lang w:val="en-US"/>
+        </w:rPr>
+        <w:t>user-story</w:t>
+      </w:r>
+      <w:r>
+        <w:rPr>
+          <w:b/>
+          <w:bCs/>
+          <w:lang w:val="en-US"/>
+        </w:rPr>
+        <w:t xml:space="preserve"> </w:t>
+      </w:r>
+      <w:r>
+        <w:rPr>
+          <w:b/>
+          <w:bCs/>
+          <w:lang w:val="en-US"/>
+        </w:rPr>
+        <w:t>/update</w:t>
+      </w:r>
+    </w:p>
+    <w:p>
+      <w:pPr>
+        <w:rPr>
+          <w:lang w:val="en-US"/>
+        </w:rPr>
+      </w:pPr>
+      <w:r>
+        <w:rPr>
+          <w:lang w:val="en-US"/>
+        </w:rPr>
+        <w:t>Th</w:t>
+      </w:r>
+      <w:r>
+        <w:rPr>
+          <w:lang w:val="en-US"/>
+        </w:rPr>
+        <w:t>e cases that were tested were as it follows. Firstly, a positive test, sending an empty form, and then introducing in each field of the form all the possible data, according to the methodology studied in class , this is: minimum minus the smallest amount, minimum, maximum minus the smallest amount, maximum, maximum plus the smallest amount, and, in the case of string attributes, in addition to that, 2 exotic charsets, a string of SQL injection, and a string of JavaScript injection; in the case of a link, in addition to that, every singular case from a list provided by the professors. Obviously, the cases where some mandatory field was null or had an invalid value were rejected.</w:t>
+      </w:r>
+    </w:p>
+    <w:p>
+      <w:pPr>
+        <w:rPr>
+          <w:lang w:val="en-US"/>
+        </w:rPr>
+      </w:pPr>
+      <w:r>
+        <w:rPr>
+          <w:lang w:val="en-US"/>
+        </w:rPr>
+        <w:t xml:space="preserve">Then, some negative tests, including trying to update a </w:t>
+      </w:r>
+      <w:r>
+        <w:rPr>
+          <w:lang w:val="en-US"/>
+        </w:rPr>
         <w:t>user story</w:t>
       </w:r>
       <w:r>
         <w:rPr>
           <w:lang w:val="en-US"/>
         </w:rPr>
+        <w:t xml:space="preserve"> not being a manager, trying to update a </w:t>
+      </w:r>
+      <w:r>
+        <w:rPr>
+          <w:lang w:val="en-US"/>
+        </w:rPr>
+        <w:t xml:space="preserve">user story </w:t>
+      </w:r>
+      <w:r>
+        <w:rPr>
+          <w:lang w:val="en-US"/>
+        </w:rPr>
+        <w:t xml:space="preserve">from other manager, trying to update an already published </w:t>
+      </w:r>
+      <w:r>
+        <w:rPr>
+          <w:lang w:val="en-US"/>
+        </w:rPr>
+        <w:t>user story</w:t>
+      </w:r>
+      <w:r>
+        <w:rPr>
+          <w:lang w:val="en-US"/>
+        </w:rPr>
+        <w:t xml:space="preserve">, and trying to update an already published </w:t>
+      </w:r>
+      <w:r>
+        <w:rPr>
+          <w:lang w:val="en-US"/>
+        </w:rPr>
+        <w:t xml:space="preserve">user story </w:t>
+      </w:r>
+      <w:r>
+        <w:rPr>
+          <w:lang w:val="en-US"/>
+        </w:rPr>
+        <w:t>from another manager.</w:t>
+      </w:r>
+    </w:p>
+    <w:p>
+      <w:pPr>
+        <w:rPr>
+          <w:lang w:val="en-US"/>
+        </w:rPr>
+      </w:pPr>
+    </w:p>
+    <w:p>
+      <w:pPr>
+        <w:rPr>
+          <w:b/>
+          <w:bCs/>
+          <w:lang w:val="en-US"/>
+        </w:rPr>
+      </w:pPr>
+      <w:r>
+        <w:rPr>
+          <w:b/>
+          <w:bCs/>
+          <w:lang w:val="en-US"/>
+        </w:rPr>
+        <w:t>/</w:t>
+      </w:r>
+      <w:r>
+        <w:rPr>
+          <w:b/>
+          <w:bCs/>
+          <w:lang w:val="en-US"/>
+        </w:rPr>
+        <w:t>manager/</w:t>
+      </w:r>
+      <w:r>
+        <w:rPr>
+          <w:b/>
+          <w:bCs/>
+          <w:lang w:val="en-US"/>
+        </w:rPr>
         <w:t xml:space="preserve"> </w:t>
       </w:r>
       <w:r>
         <w:rPr>
-          <w:lang w:val="en-US"/>
-        </w:rPr>
-        <w:t xml:space="preserve">from another manager, and trying to publish a </w:t>
-      </w:r>
-      <w:r>
-        <w:rPr>
-          <w:lang w:val="en-US"/>
-        </w:rPr>
-        <w:t>user story</w:t>
-      </w:r>
-      <w:r>
-        <w:rPr>
-          <w:lang w:val="en-US"/>
-        </w:rPr>
-        <w:t xml:space="preserve"> </w:t>
-      </w:r>
-      <w:r>
-        <w:rPr>
-          <w:lang w:val="en-US"/>
-        </w:rPr>
-        <w:t>not being a manager.</w:t>
-      </w:r>
-    </w:p>
-    <w:p>
-      <w:pPr>
-        <w:rPr>
-          <w:lang w:val="en-US"/>
-        </w:rPr>
-      </w:pPr>
-    </w:p>
-    <w:p>
-      <w:pPr>
-        <w:rPr>
-          <w:lang w:val="en-US"/>
-        </w:rPr>
-      </w:pPr>
-      <w:r>
-        <w:rPr>
-          <w:b/>
-          <w:bCs/>
-          <w:lang w:val="en-US"/>
-        </w:rPr>
-        <w:t>/</w:t>
-      </w:r>
-      <w:r>
-        <w:rPr>
-          <w:b/>
-          <w:bCs/>
-          <w:lang w:val="en-US"/>
-        </w:rPr>
-        <w:t>manager/</w:t>
-      </w:r>
-      <w:r>
-        <w:rPr>
-          <w:b/>
-          <w:bCs/>
-          <w:lang w:val="en-US"/>
-        </w:rPr>
-        <w:t xml:space="preserve"> </w:t>
-      </w:r>
-      <w:r>
-        <w:rPr>
           <w:b/>
           <w:bCs/>
           <w:lang w:val="en-US"/>
@@ -4855,23 +4590,7 @@
           <w:bCs/>
           <w:lang w:val="en-US"/>
         </w:rPr>
-        <w:t xml:space="preserve"> </w:t>
-      </w:r>
-      <w:r>
-        <w:rPr>
-          <w:b/>
-          <w:bCs/>
-          <w:lang w:val="en-US"/>
-        </w:rPr>
-        <w:t>/</w:t>
-      </w:r>
-      <w:r>
-        <w:rPr>
-          <w:b/>
-          <w:bCs/>
-          <w:lang w:val="en-US"/>
-        </w:rPr>
-        <w:t>show</w:t>
+        <w:t xml:space="preserve"> /list-mine</w:t>
       </w:r>
     </w:p>
     <w:p>
@@ -4890,362 +4609,20 @@
         <w:rPr>
           <w:lang w:val="en-US"/>
         </w:rPr>
-        <w:t xml:space="preserve"> showing a </w:t>
-      </w:r>
-      <w:r>
-        <w:rPr>
-          <w:lang w:val="en-US"/>
-        </w:rPr>
-        <w:t>user story</w:t>
-      </w:r>
-      <w:r>
-        <w:rPr>
-          <w:lang w:val="en-US"/>
-        </w:rPr>
-        <w:t xml:space="preserve"> </w:t>
-      </w:r>
-      <w:r>
-        <w:rPr>
-          <w:lang w:val="en-US"/>
-        </w:rPr>
-        <w:t xml:space="preserve">successfully. </w:t>
-      </w:r>
-    </w:p>
-    <w:p>
-      <w:pPr>
-        <w:rPr>
-          <w:lang w:val="en-US"/>
-        </w:rPr>
-      </w:pPr>
-      <w:r>
-        <w:rPr>
-          <w:lang w:val="en-US"/>
-        </w:rPr>
-        <w:t xml:space="preserve">Then, negative cases that </w:t>
-      </w:r>
-      <w:proofErr w:type="gramStart"/>
-      <w:r>
-        <w:rPr>
-          <w:lang w:val="en-US"/>
-        </w:rPr>
-        <w:t>include:</w:t>
-      </w:r>
-      <w:proofErr w:type="gramEnd"/>
-      <w:r>
-        <w:rPr>
-          <w:lang w:val="en-US"/>
-        </w:rPr>
-        <w:t xml:space="preserve"> trying to show a </w:t>
-      </w:r>
-      <w:r>
-        <w:rPr>
-          <w:lang w:val="en-US"/>
-        </w:rPr>
-        <w:t>user story</w:t>
-      </w:r>
-      <w:r>
-        <w:rPr>
-          <w:lang w:val="en-US"/>
-        </w:rPr>
-        <w:t xml:space="preserve"> </w:t>
-      </w:r>
-      <w:r>
-        <w:rPr>
-          <w:lang w:val="en-US"/>
-        </w:rPr>
-        <w:t xml:space="preserve">from other manager, and trying to show a </w:t>
-      </w:r>
-      <w:r>
-        <w:rPr>
-          <w:lang w:val="en-US"/>
-        </w:rPr>
-        <w:t>user story</w:t>
-      </w:r>
-      <w:r>
-        <w:rPr>
-          <w:lang w:val="en-US"/>
-        </w:rPr>
-        <w:t xml:space="preserve"> </w:t>
-      </w:r>
-      <w:r>
-        <w:rPr>
-          <w:lang w:val="en-US"/>
-        </w:rPr>
-        <w:t>not being a manager.</w:t>
-      </w:r>
-    </w:p>
-    <w:p>
-      <w:pPr>
-        <w:rPr>
-          <w:lang w:val="en-US"/>
-        </w:rPr>
-      </w:pPr>
-    </w:p>
-    <w:p>
-      <w:pPr>
-        <w:rPr>
-          <w:b/>
-          <w:bCs/>
-          <w:lang w:val="en-US"/>
-        </w:rPr>
-      </w:pPr>
-      <w:r>
-        <w:rPr>
-          <w:b/>
-          <w:bCs/>
-          <w:lang w:val="en-US"/>
-        </w:rPr>
-        <w:t>/</w:t>
-      </w:r>
-      <w:r>
-        <w:rPr>
-          <w:b/>
-          <w:bCs/>
-          <w:lang w:val="en-US"/>
-        </w:rPr>
-        <w:t>manager/</w:t>
-      </w:r>
-      <w:r>
-        <w:rPr>
-          <w:b/>
-          <w:bCs/>
-          <w:lang w:val="en-US"/>
-        </w:rPr>
-        <w:t xml:space="preserve"> </w:t>
-      </w:r>
-      <w:r>
-        <w:rPr>
-          <w:b/>
-          <w:bCs/>
-          <w:lang w:val="en-US"/>
-        </w:rPr>
-        <w:t>user-story</w:t>
-      </w:r>
-      <w:r>
-        <w:rPr>
-          <w:b/>
-          <w:bCs/>
-          <w:lang w:val="en-US"/>
-        </w:rPr>
-        <w:t xml:space="preserve"> </w:t>
-      </w:r>
-      <w:r>
-        <w:rPr>
-          <w:b/>
-          <w:bCs/>
-          <w:lang w:val="en-US"/>
-        </w:rPr>
-        <w:t>/update</w:t>
-      </w:r>
-    </w:p>
-    <w:p>
-      <w:pPr>
-        <w:rPr>
-          <w:lang w:val="en-US"/>
-        </w:rPr>
-      </w:pPr>
-      <w:r>
-        <w:rPr>
-          <w:lang w:val="en-US"/>
-        </w:rPr>
-        <w:t>Th</w:t>
-      </w:r>
-      <w:r>
-        <w:rPr>
-          <w:lang w:val="en-US"/>
-        </w:rPr>
-        <w:t>e cases that were tested were as it follows. Firstly, a positive test, sending an empty form, and then introducing in each field of the form all the possible data, according to the methodology studied in class , this is: minimum minus the smallest amount, minimum, maximum minus the smallest amount, maximum, maximum plus the smallest amount, and, in the case of string attributes, in addition to that, 2 exotic charsets, a string of SQL injection, and a string of JavaScript injection; in the case of a link, in addition to that, every singular case from a list provided by the professors. Obviously, the cases where some mandatory field was null or had an invalid value were rejected.</w:t>
-      </w:r>
-    </w:p>
-    <w:p>
-      <w:pPr>
-        <w:rPr>
-          <w:lang w:val="en-US"/>
-        </w:rPr>
-      </w:pPr>
-      <w:r>
-        <w:rPr>
-          <w:lang w:val="en-US"/>
-        </w:rPr>
-        <w:t xml:space="preserve">Then, some negative tests, including trying to update a </w:t>
-      </w:r>
-      <w:r>
-        <w:rPr>
-          <w:lang w:val="en-US"/>
-        </w:rPr>
-        <w:t>user story</w:t>
-      </w:r>
-      <w:r>
-        <w:rPr>
-          <w:lang w:val="en-US"/>
-        </w:rPr>
-        <w:t xml:space="preserve"> not being a manager, trying to update a </w:t>
-      </w:r>
-      <w:r>
-        <w:rPr>
-          <w:lang w:val="en-US"/>
-        </w:rPr>
-        <w:t>user story</w:t>
-      </w:r>
-      <w:r>
-        <w:rPr>
-          <w:lang w:val="en-US"/>
-        </w:rPr>
-        <w:t xml:space="preserve"> </w:t>
-      </w:r>
-      <w:r>
-        <w:rPr>
-          <w:lang w:val="en-US"/>
-        </w:rPr>
-        <w:t xml:space="preserve">from other manager, trying to update an already published </w:t>
-      </w:r>
-      <w:r>
-        <w:rPr>
-          <w:lang w:val="en-US"/>
-        </w:rPr>
-        <w:t>user story</w:t>
-      </w:r>
-      <w:r>
-        <w:rPr>
-          <w:lang w:val="en-US"/>
-        </w:rPr>
-        <w:t xml:space="preserve">, and trying to update an already published </w:t>
-      </w:r>
-      <w:r>
-        <w:rPr>
-          <w:lang w:val="en-US"/>
-        </w:rPr>
-        <w:t>user story</w:t>
-      </w:r>
-      <w:r>
-        <w:rPr>
-          <w:lang w:val="en-US"/>
-        </w:rPr>
-        <w:t xml:space="preserve"> </w:t>
-      </w:r>
-      <w:r>
-        <w:rPr>
-          <w:lang w:val="en-US"/>
-        </w:rPr>
-        <w:t>from another manager.</w:t>
-      </w:r>
-    </w:p>
-    <w:p>
-      <w:pPr>
-        <w:rPr>
-          <w:lang w:val="en-US"/>
-        </w:rPr>
-      </w:pPr>
-    </w:p>
-    <w:p>
-      <w:pPr>
-        <w:rPr>
-          <w:b/>
-          <w:bCs/>
-          <w:lang w:val="en-US"/>
-        </w:rPr>
-      </w:pPr>
-      <w:r>
-        <w:rPr>
-          <w:b/>
-          <w:bCs/>
-          <w:lang w:val="en-US"/>
-        </w:rPr>
-        <w:t>/</w:t>
-      </w:r>
-      <w:r>
-        <w:rPr>
-          <w:b/>
-          <w:bCs/>
-          <w:lang w:val="en-US"/>
-        </w:rPr>
-        <w:t>manager/</w:t>
-      </w:r>
-      <w:r>
-        <w:rPr>
-          <w:b/>
-          <w:bCs/>
-          <w:lang w:val="en-US"/>
-        </w:rPr>
-        <w:t xml:space="preserve"> </w:t>
-      </w:r>
-      <w:r>
-        <w:rPr>
-          <w:b/>
-          <w:bCs/>
-          <w:lang w:val="en-US"/>
-        </w:rPr>
-        <w:t>user-story</w:t>
-      </w:r>
-      <w:r>
-        <w:rPr>
-          <w:b/>
-          <w:bCs/>
-          <w:lang w:val="en-US"/>
-        </w:rPr>
-        <w:t xml:space="preserve"> /list-mine</w:t>
-      </w:r>
-    </w:p>
-    <w:p>
-      <w:pPr>
-        <w:rPr>
-          <w:lang w:val="en-US"/>
-        </w:rPr>
-      </w:pPr>
-      <w:r>
-        <w:rPr>
-          <w:lang w:val="en-US"/>
-        </w:rPr>
-        <w:t>The cases that were tested were as it follows. Firstly, a positive test,</w:t>
-      </w:r>
-      <w:r>
-        <w:rPr>
-          <w:lang w:val="en-US"/>
-        </w:rPr>
-        <w:t xml:space="preserve"> listing successfully all the user stories from a manager</w:t>
-      </w:r>
-      <w:r>
-        <w:rPr>
-          <w:lang w:val="en-US"/>
-        </w:rPr>
-        <w:t>’s project</w:t>
-      </w:r>
-      <w:r>
-        <w:rPr>
-          <w:lang w:val="en-US"/>
-        </w:rPr>
-        <w:t>.</w:t>
-      </w:r>
-    </w:p>
-    <w:p>
-      <w:pPr>
-        <w:rPr>
-          <w:lang w:val="en-US"/>
-        </w:rPr>
-      </w:pPr>
-      <w:r>
-        <w:rPr>
-          <w:lang w:val="en-US"/>
-        </w:rPr>
-        <w:t xml:space="preserve"> Then negative cases that include trying to list user stories </w:t>
-      </w:r>
-      <w:r>
-        <w:rPr>
-          <w:lang w:val="en-US"/>
-        </w:rPr>
-        <w:t xml:space="preserve">from a project, </w:t>
-      </w:r>
-      <w:r>
-        <w:rPr>
-          <w:lang w:val="en-US"/>
-        </w:rPr>
-        <w:t>not being a manager</w:t>
-      </w:r>
-      <w:r>
-        <w:rPr>
-          <w:lang w:val="en-US"/>
-        </w:rPr>
-        <w:t>; and trying to list the user stories from another manager’s project.</w:t>
+        <w:t xml:space="preserve"> listing successfully all the user stories from a manager’s project.</w:t>
+      </w:r>
+    </w:p>
+    <w:p>
+      <w:pPr>
+        <w:rPr>
+          <w:lang w:val="en-US"/>
+        </w:rPr>
+      </w:pPr>
+      <w:r>
+        <w:rPr>
+          <w:lang w:val="en-US"/>
+        </w:rPr>
+        <w:t xml:space="preserve"> Then negative cases that include trying to list user stories from a project, not being a manager; and trying to list the user stories from another manager’s project.</w:t>
       </w:r>
     </w:p>
     <w:p>
@@ -5290,35 +4667,7 @@
         <w:rPr>
           <w:lang w:val="en-US"/>
         </w:rPr>
-        <w:t xml:space="preserve">After launching the </w:t>
-      </w:r>
-      <w:proofErr w:type="spellStart"/>
-      <w:r>
-        <w:rPr>
-          <w:lang w:val="en-US"/>
-        </w:rPr>
-        <w:t>tester#replayer</w:t>
-      </w:r>
-      <w:proofErr w:type="spellEnd"/>
-      <w:r>
-        <w:rPr>
-          <w:lang w:val="en-US"/>
-        </w:rPr>
-        <w:t xml:space="preserve">, and analyzing with Excel tools the time taken in average by each feature among the </w:t>
-      </w:r>
-      <w:proofErr w:type="gramStart"/>
-      <w:r>
-        <w:rPr>
-          <w:lang w:val="en-US"/>
-        </w:rPr>
-        <w:t>aforementioned ones</w:t>
-      </w:r>
-      <w:proofErr w:type="gramEnd"/>
-      <w:r>
-        <w:rPr>
-          <w:lang w:val="en-US"/>
-        </w:rPr>
-        <w:t>, these are the results:</w:t>
+        <w:t>After launching the tester#replayer, and analyzing with Excel tools the time taken in average by each feature among the aforementioned ones, these are the results:</w:t>
       </w:r>
     </w:p>
     <w:p>
@@ -5383,13 +4732,7 @@
         <w:rPr>
           <w:lang w:val="en-US"/>
         </w:rPr>
-        <w:t xml:space="preserve">After </w:t>
-      </w:r>
-      <w:r>
-        <w:rPr>
-          <w:lang w:val="en-US"/>
-        </w:rPr>
-        <w:t>adding the indexes to the entities:</w:t>
+        <w:t>After adding the indexes to the entities:</w:t>
       </w:r>
     </w:p>
     <w:p>
@@ -5441,55 +4784,13 @@
         <w:rPr>
           <w:lang w:val="en-US"/>
         </w:rPr>
-        <w:t xml:space="preserve">The most significant change has been a 20 </w:t>
-      </w:r>
-      <w:proofErr w:type="spellStart"/>
-      <w:r>
-        <w:rPr>
-          <w:lang w:val="en-US"/>
-        </w:rPr>
-        <w:t>miliseconds</w:t>
-      </w:r>
-      <w:proofErr w:type="spellEnd"/>
-      <w:r>
-        <w:rPr>
-          <w:lang w:val="en-US"/>
-        </w:rPr>
-        <w:t xml:space="preserve"> decrease in the feature /manager/project/create</w:t>
-      </w:r>
-      <w:r>
-        <w:rPr>
-          <w:lang w:val="en-US"/>
-        </w:rPr>
-        <w:t xml:space="preserve">, and a 10 </w:t>
-      </w:r>
-      <w:proofErr w:type="spellStart"/>
-      <w:r>
-        <w:rPr>
-          <w:lang w:val="en-US"/>
-        </w:rPr>
-        <w:t>miliseconds</w:t>
-      </w:r>
-      <w:proofErr w:type="spellEnd"/>
-      <w:r>
-        <w:rPr>
-          <w:lang w:val="en-US"/>
-        </w:rPr>
-        <w:t xml:space="preserve"> increase in the feature /manager/project/delete. Nevertheless, upon a further insight onto the statistical analysis that was performed, we find that </w:t>
-      </w:r>
-      <w:proofErr w:type="gramStart"/>
-      <w:r>
-        <w:rPr>
-          <w:lang w:val="en-US"/>
-        </w:rPr>
-        <w:t>this changes</w:t>
-      </w:r>
-      <w:proofErr w:type="gramEnd"/>
-      <w:r>
-        <w:rPr>
-          <w:lang w:val="en-US"/>
-        </w:rPr>
-        <w:t xml:space="preserve"> are of no relevance, since they were run on a 5 year-old, low-end laptop. What is more, even the features provided by the base project (/, /system/sign-in and /system/welcome took more time during the second run).</w:t>
+        <w:t>The most significant change has been a 20 miliseconds decrease in the feature /manager/project/create</w:t>
+      </w:r>
+      <w:r>
+        <w:rPr>
+          <w:lang w:val="en-US"/>
+        </w:rPr>
+        <w:t>, and a 10 miliseconds increase in the feature /manager/project/delete. Nevertheless, upon a further insight onto the statistical analysis that was performed, we find that this changes are of no relevance, since they were run on a 5 year-old, low-end laptop. What is more, even the features provided by the base project (/, /system/sign-in and /system/welcome took more time during the second run).</w:t>
       </w:r>
     </w:p>
     <w:p>
@@ -5533,6 +4834,7 @@
       </w:pPr>
       <w:r>
         <w:rPr>
+          <w:noProof/>
           <w:lang w:val="en-US"/>
         </w:rPr>
         <w:drawing>
@@ -5590,23 +4892,18 @@
           <w:lang w:val="en-US"/>
         </w:rPr>
         <w:lastRenderedPageBreak/>
-        <w:t xml:space="preserve">After </w:t>
-      </w:r>
-      <w:r>
-        <w:rPr>
-          <w:lang w:val="en-US"/>
-        </w:rPr>
-        <w:t>adding the indexes:</w:t>
-      </w:r>
-    </w:p>
-    <w:p>
-      <w:pPr>
-        <w:rPr>
-          <w:lang w:val="en-US"/>
-        </w:rPr>
-      </w:pPr>
-      <w:r>
-        <w:rPr>
+        <w:t>After adding the indexes:</w:t>
+      </w:r>
+    </w:p>
+    <w:p>
+      <w:pPr>
+        <w:rPr>
+          <w:lang w:val="en-US"/>
+        </w:rPr>
+      </w:pPr>
+      <w:r>
+        <w:rPr>
+          <w:noProof/>
           <w:lang w:val="en-US"/>
         </w:rPr>
         <w:drawing>
@@ -5676,23 +4973,18 @@
         <w:rPr>
           <w:lang w:val="en-US"/>
         </w:rPr>
-        <w:t xml:space="preserve">Before </w:t>
-      </w:r>
-      <w:r>
-        <w:rPr>
-          <w:lang w:val="en-US"/>
-        </w:rPr>
-        <w:t>adding the indexes:</w:t>
-      </w:r>
-    </w:p>
-    <w:p>
-      <w:pPr>
-        <w:rPr>
-          <w:lang w:val="en-US"/>
-        </w:rPr>
-      </w:pPr>
-      <w:r>
-        <w:rPr>
+        <w:t>Before adding the indexes:</w:t>
+      </w:r>
+    </w:p>
+    <w:p>
+      <w:pPr>
+        <w:rPr>
+          <w:lang w:val="en-US"/>
+        </w:rPr>
+      </w:pPr>
+      <w:r>
+        <w:rPr>
+          <w:noProof/>
           <w:lang w:val="en-US"/>
         </w:rPr>
         <w:drawing>
@@ -5760,6 +5052,7 @@
       </w:pPr>
       <w:r>
         <w:rPr>
+          <w:noProof/>
           <w:lang w:val="en-US"/>
         </w:rPr>
         <w:drawing>
@@ -5816,21 +5109,7 @@
         <w:rPr>
           <w:lang w:val="en-US"/>
         </w:rPr>
-        <w:t xml:space="preserve">In average, the second run took around 1 millisecond more than the second run. But </w:t>
-      </w:r>
-      <w:proofErr w:type="gramStart"/>
-      <w:r>
-        <w:rPr>
-          <w:lang w:val="en-US"/>
-        </w:rPr>
-        <w:t>taking into account</w:t>
-      </w:r>
-      <w:proofErr w:type="gramEnd"/>
-      <w:r>
-        <w:rPr>
-          <w:lang w:val="en-US"/>
-        </w:rPr>
-        <w:t xml:space="preserve"> that during this run the variance was higher, this 5% increase is deemed irrelevant.</w:t>
+        <w:t>In average, the second run took around 1 millisecond more than the second run. But taking into account that during this run the variance was higher, this 5% increase is deemed irrelevant.</w:t>
       </w:r>
     </w:p>
     <w:p>
@@ -5854,6 +5133,7 @@
       </w:pPr>
       <w:r>
         <w:rPr>
+          <w:noProof/>
           <w:lang w:val="en-US"/>
         </w:rPr>
         <w:drawing>
@@ -5947,21 +5227,7 @@
         <w:rPr>
           <w:lang w:val="en-US"/>
         </w:rPr>
-        <w:t xml:space="preserve">Carrying on with this performance testing, a hardware and software profiling was performed, and </w:t>
-      </w:r>
-      <w:proofErr w:type="gramStart"/>
-      <w:r>
-        <w:rPr>
-          <w:lang w:val="en-US"/>
-        </w:rPr>
-        <w:t>this</w:t>
-      </w:r>
-      <w:proofErr w:type="gramEnd"/>
-      <w:r>
-        <w:rPr>
-          <w:lang w:val="en-US"/>
-        </w:rPr>
-        <w:t xml:space="preserve"> were the results:</w:t>
+        <w:t>Carrying on with this performance testing, a hardware and software profiling was performed, and this were the results:</w:t>
       </w:r>
     </w:p>
     <w:p>
@@ -5997,93 +5263,99 @@
         <w:rPr>
           <w:lang w:val="en-US"/>
         </w:rPr>
-        <w:t xml:space="preserve">Using the VisualVM tool, and monitoring the CPU time consumed during the replaying of the tests, filtering by those methods in classes related to the </w:t>
-      </w:r>
-      <w:proofErr w:type="gramStart"/>
-      <w:r>
-        <w:rPr>
-          <w:lang w:val="en-US"/>
-        </w:rPr>
-        <w:t>aforementioned explained</w:t>
-      </w:r>
-      <w:proofErr w:type="gramEnd"/>
-      <w:r>
-        <w:rPr>
-          <w:lang w:val="en-US"/>
-        </w:rPr>
-        <w:t xml:space="preserve"> features, and finally sorting by time in order to find those that take the most, we find this:</w:t>
-      </w:r>
-    </w:p>
-    <w:p>
-      <w:pPr>
-        <w:rPr>
-          <w:lang w:val="en-US"/>
-        </w:rPr>
-      </w:pPr>
-    </w:p>
-    <w:p>
-      <w:pPr>
-        <w:rPr>
-          <w:lang w:val="en-US"/>
-        </w:rPr>
-      </w:pPr>
-    </w:p>
-    <w:p>
-      <w:pPr>
-        <w:rPr>
-          <w:lang w:val="en-US"/>
-        </w:rPr>
-      </w:pPr>
-    </w:p>
-    <w:p>
-      <w:pPr>
-        <w:rPr>
-          <w:lang w:val="en-US"/>
-        </w:rPr>
-      </w:pPr>
-      <w:r>
-        <w:rPr>
-          <w:lang w:val="en-US"/>
-        </w:rPr>
-        <w:t xml:space="preserve">The applications that were open when </w:t>
-      </w:r>
-      <w:proofErr w:type="gramStart"/>
-      <w:r>
-        <w:rPr>
-          <w:lang w:val="en-US"/>
-        </w:rPr>
-        <w:t>this screenshots</w:t>
-      </w:r>
-      <w:proofErr w:type="gramEnd"/>
-      <w:r>
-        <w:rPr>
-          <w:lang w:val="en-US"/>
-        </w:rPr>
-        <w:t xml:space="preserve"> was taken were Windows cmd (to run MariaDB)</w:t>
-      </w:r>
-      <w:r>
-        <w:rPr>
-          <w:lang w:val="en-US"/>
-        </w:rPr>
-        <w:t xml:space="preserve">, </w:t>
-      </w:r>
-      <w:r>
-        <w:rPr>
-          <w:lang w:val="en-US"/>
-        </w:rPr>
-        <w:t>Eclipse</w:t>
-      </w:r>
-      <w:r>
-        <w:rPr>
-          <w:lang w:val="en-US"/>
-        </w:rPr>
-        <w:t xml:space="preserve"> (to run the tests) and VisualVM (to measure the CPU time)</w:t>
-      </w:r>
-      <w:r>
-        <w:rPr>
-          <w:lang w:val="en-US"/>
-        </w:rPr>
-        <w:t>.</w:t>
+        <w:t>Using the VisualVM tool, and monitoring the CPU time consumed during the replaying of the tests, filtering by those methods in classes related to the aforementioned explained features, and finally sorting by time in order to find those that take the most, we find th</w:t>
+      </w:r>
+      <w:r>
+        <w:rPr>
+          <w:lang w:val="en-US"/>
+        </w:rPr>
+        <w:t>e following 10 hot spots, sorted by CPU time</w:t>
+      </w:r>
+      <w:r>
+        <w:rPr>
+          <w:lang w:val="en-US"/>
+        </w:rPr>
+        <w:t>:</w:t>
+      </w:r>
+    </w:p>
+    <w:p>
+      <w:pPr>
+        <w:rPr>
+          <w:lang w:val="en-US"/>
+        </w:rPr>
+      </w:pPr>
+      <w:r>
+        <w:rPr>
+          <w:lang w:val="en-US"/>
+        </w:rPr>
+        <w:drawing>
+          <wp:inline distT="0" distB="0" distL="0" distR="0" wp14:anchorId="177B242B" wp14:editId="621EA809">
+            <wp:extent cx="5733415" cy="1582420"/>
+            <wp:effectExtent l="0" t="0" r="635" b="0"/>
+            <wp:docPr id="357167574" name="Imagen 1" descr="Interfaz de usuario gráfica, Aplicación&#10;&#10;Descripción generada automáticamente con confianza media"/>
+            <wp:cNvGraphicFramePr>
+              <a:graphicFrameLocks xmlns:a="http://schemas.openxmlformats.org/drawingml/2006/main" noChangeAspect="1"/>
+            </wp:cNvGraphicFramePr>
+            <a:graphic xmlns:a="http://schemas.openxmlformats.org/drawingml/2006/main">
+              <a:graphicData uri="http://schemas.openxmlformats.org/drawingml/2006/picture">
+                <pic:pic xmlns:pic="http://schemas.openxmlformats.org/drawingml/2006/picture">
+                  <pic:nvPicPr>
+                    <pic:cNvPr id="357167574" name="Imagen 1" descr="Interfaz de usuario gráfica, Aplicación&#10;&#10;Descripción generada automáticamente con confianza media"/>
+                    <pic:cNvPicPr/>
+                  </pic:nvPicPr>
+                  <pic:blipFill>
+                    <a:blip r:embed="rId14"/>
+                    <a:stretch>
+                      <a:fillRect/>
+                    </a:stretch>
+                  </pic:blipFill>
+                  <pic:spPr>
+                    <a:xfrm>
+                      <a:off x="0" y="0"/>
+                      <a:ext cx="5733415" cy="1582420"/>
+                    </a:xfrm>
+                    <a:prstGeom prst="rect">
+                      <a:avLst/>
+                    </a:prstGeom>
+                  </pic:spPr>
+                </pic:pic>
+              </a:graphicData>
+            </a:graphic>
+          </wp:inline>
+        </w:drawing>
+      </w:r>
+    </w:p>
+    <w:p>
+      <w:pPr>
+        <w:rPr>
+          <w:lang w:val="en-US"/>
+        </w:rPr>
+      </w:pPr>
+    </w:p>
+    <w:p>
+      <w:pPr>
+        <w:rPr>
+          <w:lang w:val="en-US"/>
+        </w:rPr>
+      </w:pPr>
+      <w:r>
+        <w:rPr>
+          <w:lang w:val="en-US"/>
+        </w:rPr>
+        <w:t>According to what was studied in class, and bearing in mind that the first 2 are not even implemented by me, this screenshot means that the 6 methods from 3 to 9, do not take a lot of self time (0 milliseconds in every one of them), but in total time (between 0,1 and 0,2 seconds). Therefore, it is not they that consume time, but instead, the ultimate methods that they invoke from the framework.</w:t>
+      </w:r>
+    </w:p>
+    <w:p>
+      <w:pPr>
+        <w:rPr>
+          <w:lang w:val="en-US"/>
+        </w:rPr>
+      </w:pPr>
+      <w:r>
+        <w:rPr>
+          <w:lang w:val="en-US"/>
+        </w:rPr>
+        <w:t>The applications that were open when this screenshots was taken were Windows cmd (to run MariaDB), Eclipse (to run the tests) and VisualVM (to measure the CPU time).</w:t>
       </w:r>
     </w:p>
     <w:p>
@@ -6190,8 +5462,10 @@
       </w:pPr>
       <w:r>
         <w:rPr>
-          <w:lang w:val="en-US"/>
-        </w:rPr>
+          <w:noProof/>
+          <w:lang w:val="en-US"/>
+        </w:rPr>
+        <w:lastRenderedPageBreak/>
         <w:drawing>
           <wp:inline distT="0" distB="0" distL="0" distR="0" wp14:anchorId="250A7727" wp14:editId="3D8FB780">
             <wp:extent cx="5733415" cy="2583180"/>
@@ -6208,7 +5482,7 @@
                     <pic:cNvPicPr/>
                   </pic:nvPicPr>
                   <pic:blipFill>
-                    <a:blip r:embed="rId14"/>
+                    <a:blip r:embed="rId15"/>
                     <a:stretch>
                       <a:fillRect/>
                     </a:stretch>
@@ -6252,21 +5526,7 @@
         <w:rPr>
           <w:lang w:val="en-US"/>
         </w:rPr>
-        <w:t xml:space="preserve">of committed bytes in use. The applications that were open when </w:t>
-      </w:r>
-      <w:proofErr w:type="gramStart"/>
-      <w:r>
-        <w:rPr>
-          <w:lang w:val="en-US"/>
-        </w:rPr>
-        <w:t>this screenshots</w:t>
-      </w:r>
-      <w:proofErr w:type="gramEnd"/>
-      <w:r>
-        <w:rPr>
-          <w:lang w:val="en-US"/>
-        </w:rPr>
-        <w:t xml:space="preserve"> was taken were Windows cmd (to run MariaDB), the performance monitor (to measure the aforementioned 3 performance indicators), and Eclipse (to run the tests).</w:t>
+        <w:t>of committed bytes in use. The applications that were open when this screenshots was taken were Windows cmd (to run MariaDB), the performance monitor (to measure the aforementioned 3 performance indicators), and Eclipse (to run the tests).</w:t>
       </w:r>
     </w:p>
     <w:p>
@@ -6302,7 +5562,6 @@
           <w:szCs w:val="36"/>
           <w:lang w:val="en-US"/>
         </w:rPr>
-        <w:lastRenderedPageBreak/>
         <w:t>Conclusions</w:t>
       </w:r>
       <w:bookmarkEnd w:id="11"/>

</xml_diff>